<commit_message>
1.0 - FINAL ANALISE
Análise completa com a correção das tabelas
</commit_message>
<xml_diff>
--- a/modelo CARMELO (1).docx
+++ b/modelo CARMELO (1).docx
@@ -562,30 +562,8 @@
         <w:rPr>
           <w:color w:val="000000"/>
         </w:rPr>
-        <w:t xml:space="preserve">Orientadores: </w:t>
-      </w:r>
-      <w:proofErr w:type="spellStart"/>
-      <w:r>
-        <w:rPr>
-          <w:color w:val="000000"/>
-        </w:rPr>
-        <w:t>Profª</w:t>
-      </w:r>
-      <w:proofErr w:type="spellEnd"/>
-      <w:r>
-        <w:rPr>
-          <w:color w:val="000000"/>
-        </w:rPr>
-        <w:t xml:space="preserve"> Aparecida </w:t>
-      </w:r>
-      <w:proofErr w:type="spellStart"/>
-      <w:r>
-        <w:rPr>
-          <w:color w:val="000000"/>
-        </w:rPr>
-        <w:t>S.Ferreira</w:t>
-      </w:r>
-      <w:proofErr w:type="spellEnd"/>
+        <w:t>Orientadores: Profª Aparecida S.Ferreira</w:t>
+      </w:r>
       <w:r>
         <w:rPr>
           <w:color w:val="000000"/>
@@ -600,7 +578,6 @@
         <w:ind w:left="5672" w:firstLine="0"/>
         <w:jc w:val="right"/>
       </w:pPr>
-      <w:proofErr w:type="spellStart"/>
       <w:r>
         <w:t>Prof</w:t>
       </w:r>
@@ -610,7 +587,6 @@
         </w:rPr>
         <w:t>ª</w:t>
       </w:r>
-      <w:proofErr w:type="spellEnd"/>
       <w:r>
         <w:t xml:space="preserve">. </w:t>
       </w:r>
@@ -904,21 +880,7 @@
         <w:rPr>
           <w:color w:val="000000"/>
         </w:rPr>
-        <w:t xml:space="preserve">Este Projeto de Conclusão de Curso foi julgado e aprovado pelo Curso Técnico em Informática do Colégio Estadual de Educação Profissional Pedro </w:t>
-      </w:r>
-      <w:proofErr w:type="spellStart"/>
-      <w:r>
-        <w:rPr>
-          <w:color w:val="000000"/>
-        </w:rPr>
-        <w:t>Boaretto</w:t>
-      </w:r>
-      <w:proofErr w:type="spellEnd"/>
-      <w:r>
-        <w:rPr>
-          <w:color w:val="000000"/>
-        </w:rPr>
-        <w:t xml:space="preserve"> Neto.</w:t>
+        <w:t>Este Projeto de Conclusão de Curso foi julgado e aprovado pelo Curso Técnico em Informática do Colégio Estadual de Educação Profissional Pedro Boaretto Neto.</w:t>
       </w:r>
     </w:p>
     <w:p>
@@ -958,35 +920,7 @@
         <w:rPr>
           <w:color w:val="000000"/>
         </w:rPr>
-        <w:t xml:space="preserve">Cascavel, Pr., </w:t>
-      </w:r>
-      <w:proofErr w:type="spellStart"/>
-      <w:r>
-        <w:rPr>
-          <w:color w:val="000000"/>
-        </w:rPr>
-        <w:t>xx</w:t>
-      </w:r>
-      <w:proofErr w:type="spellEnd"/>
-      <w:r>
-        <w:rPr>
-          <w:color w:val="000000"/>
-        </w:rPr>
-        <w:t xml:space="preserve"> de </w:t>
-      </w:r>
-      <w:proofErr w:type="spellStart"/>
-      <w:r>
-        <w:rPr>
-          <w:color w:val="000000"/>
-        </w:rPr>
-        <w:t>Xxxxx</w:t>
-      </w:r>
-      <w:proofErr w:type="spellEnd"/>
-      <w:r>
-        <w:rPr>
-          <w:color w:val="000000"/>
-        </w:rPr>
-        <w:t xml:space="preserve"> de 202</w:t>
+        <w:t>Cascavel, Pr., xx de Xxxxx de 202</w:t>
       </w:r>
       <w:r>
         <w:rPr>
@@ -1074,19 +1008,11 @@
               <w:ind w:firstLine="0"/>
               <w:jc w:val="center"/>
             </w:pPr>
-            <w:proofErr w:type="spellStart"/>
             <w:r>
               <w:rPr>
                 <w:color w:val="000000"/>
               </w:rPr>
-              <w:t>Profª</w:t>
-            </w:r>
-            <w:proofErr w:type="spellEnd"/>
-            <w:r>
-              <w:rPr>
-                <w:color w:val="000000"/>
-              </w:rPr>
-              <w:t>. Aparecida da S. Ferreira</w:t>
+              <w:t>Profª. Aparecida da S. Ferreira</w:t>
             </w:r>
             <w:r>
               <w:rPr>
@@ -1179,33 +1105,17 @@
                 <w:spacing w:val="4"/>
               </w:rPr>
             </w:pPr>
-            <w:proofErr w:type="spellStart"/>
-            <w:proofErr w:type="gramStart"/>
             <w:r>
               <w:rPr>
                 <w:color w:val="000000"/>
               </w:rPr>
-              <w:t>Profª</w:t>
-            </w:r>
-            <w:proofErr w:type="spellEnd"/>
-            <w:r>
-              <w:rPr>
-                <w:color w:val="000000"/>
-              </w:rPr>
-              <w:t xml:space="preserve">  </w:t>
+              <w:t xml:space="preserve">Profª  </w:t>
             </w:r>
             <w:r>
               <w:rPr>
                 <w:spacing w:val="4"/>
               </w:rPr>
-              <w:t>ALESSANDRA</w:t>
-            </w:r>
-            <w:proofErr w:type="gramEnd"/>
-            <w:r>
-              <w:rPr>
-                <w:spacing w:val="4"/>
-              </w:rPr>
-              <w:t xml:space="preserve"> MARIA UHL</w:t>
+              <w:t>ALESSANDRA MARIA UHL</w:t>
             </w:r>
           </w:p>
           <w:p>
@@ -1260,19 +1170,11 @@
               <w:ind w:firstLine="0"/>
               <w:jc w:val="center"/>
             </w:pPr>
-            <w:proofErr w:type="spellStart"/>
             <w:r>
               <w:rPr>
                 <w:color w:val="000000"/>
               </w:rPr>
-              <w:t>Profª</w:t>
-            </w:r>
-            <w:proofErr w:type="spellEnd"/>
-            <w:r>
-              <w:rPr>
-                <w:color w:val="000000"/>
-              </w:rPr>
-              <w:t>. Aparecida da S. Ferreira</w:t>
+              <w:t>Profª. Aparecida da S. Ferreira</w:t>
             </w:r>
             <w:r>
               <w:rPr>
@@ -1377,33 +1279,17 @@
               <w:ind w:firstLine="0"/>
               <w:jc w:val="center"/>
             </w:pPr>
-            <w:proofErr w:type="spellStart"/>
-            <w:proofErr w:type="gramStart"/>
             <w:r>
               <w:rPr>
                 <w:color w:val="000000"/>
               </w:rPr>
-              <w:t>Profª</w:t>
-            </w:r>
-            <w:proofErr w:type="spellEnd"/>
-            <w:r>
-              <w:rPr>
-                <w:color w:val="000000"/>
-              </w:rPr>
-              <w:t xml:space="preserve">  </w:t>
+              <w:t xml:space="preserve">Profª  </w:t>
             </w:r>
             <w:r>
               <w:rPr>
                 <w:spacing w:val="4"/>
               </w:rPr>
-              <w:t>ELIANE</w:t>
-            </w:r>
-            <w:proofErr w:type="gramEnd"/>
-            <w:r>
-              <w:rPr>
-                <w:spacing w:val="4"/>
-              </w:rPr>
-              <w:t xml:space="preserve"> MARIA DAL MOLIN CRISTO</w:t>
+              <w:t>ELIANE MARIA DAL MOLIN CRISTO</w:t>
             </w:r>
           </w:p>
           <w:p>
@@ -1441,21 +1327,7 @@
               <w:rPr>
                 <w:shd w:val="clear" w:color="auto" w:fill="FFFFFF"/>
               </w:rPr>
-              <w:t xml:space="preserve">Atendimento às Necessidades </w:t>
-            </w:r>
-            <w:proofErr w:type="spellStart"/>
-            <w:r>
-              <w:rPr>
-                <w:shd w:val="clear" w:color="auto" w:fill="FFFFFF"/>
-              </w:rPr>
-              <w:t>Espe</w:t>
-            </w:r>
-            <w:proofErr w:type="spellEnd"/>
-            <w:r>
-              <w:rPr>
-                <w:shd w:val="clear" w:color="auto" w:fill="FFFFFF"/>
-              </w:rPr>
-              <w:t>. </w:t>
+              <w:t>Atendimento às Necessidades Espe. </w:t>
             </w:r>
             <w:r>
               <w:rPr>
@@ -1727,44 +1599,14 @@
         <w:rPr>
           <w:b w:val="0"/>
         </w:rPr>
-        <w:t xml:space="preserve">[...] a </w:t>
-      </w:r>
-      <w:proofErr w:type="spellStart"/>
-      <w:r>
-        <w:rPr>
-          <w:b w:val="0"/>
-        </w:rPr>
-        <w:t>remanufatura</w:t>
-      </w:r>
-      <w:proofErr w:type="spellEnd"/>
-      <w:r>
-        <w:rPr>
-          <w:b w:val="0"/>
-        </w:rPr>
-        <w:t xml:space="preserve"> é um processo que contribui com a restauração de peças em condições novas, retornando-as ao ciclo de vida. A Economia Circular é uma alternativa ao modelo linear, buscando desenvolver modelos de negócios que dissociem o crescimento econômico dos impactos ambientais negativos. (</w:t>
+        <w:t>[...] a remanufatura é um processo que contribui com a restauração de peças em condições novas, retornando-as ao ciclo de vida. A Economia Circular é uma alternativa ao modelo linear, buscando desenvolver modelos de negócios que dissociem o crescimento econômico dos impactos ambientais negativos. (</w:t>
       </w:r>
       <w:r>
         <w:rPr>
           <w:b w:val="0"/>
           <w:bCs/>
         </w:rPr>
-        <w:t xml:space="preserve">Tavares </w:t>
-      </w:r>
-      <w:proofErr w:type="spellStart"/>
-      <w:r>
-        <w:rPr>
-          <w:b w:val="0"/>
-          <w:bCs/>
-        </w:rPr>
-        <w:t>Barderi</w:t>
-      </w:r>
-      <w:proofErr w:type="spellEnd"/>
-      <w:r>
-        <w:rPr>
-          <w:b w:val="0"/>
-          <w:bCs/>
-        </w:rPr>
-        <w:t>, Marcos; Saraiva de Souza, Maria Tereza, 2023)</w:t>
+        <w:t>Tavares Barderi, Marcos; Saraiva de Souza, Maria Tereza, 2023)</w:t>
       </w:r>
     </w:p>
     <w:p>
@@ -1773,15 +1615,7 @@
         <w:ind w:firstLine="0"/>
       </w:pPr>
       <w:r>
-        <w:t xml:space="preserve">Com o intuito de expandir os negócios da empresa já estabelecida, </w:t>
-      </w:r>
-      <w:proofErr w:type="spellStart"/>
-      <w:r>
-        <w:t>Recondicionadora</w:t>
-      </w:r>
-      <w:proofErr w:type="spellEnd"/>
-      <w:r>
-        <w:t xml:space="preserve"> São Paulo, planejamos o desenvolvimento de um site online dedicado à comercialização das peças manufaturadas. Esta iniciativa visa facilitar e agilizar o processo de busca e aquisição das peças necessárias pelos clientes. Localizada na cidade de Cascavel-PR, mais precisamente no bairro Parque São Paulo, próximo à Igreja São Paulo, a empresa tem como compromisso principal oferecer o melhor atendimento ao cliente, aprimorar constantemente seus serviços e alcançar um número cada vez maior de veículos de diferentes portes.</w:t>
+        <w:t>Com o intuito de expandir os negócios da empresa já estabelecida, Recondicionadora São Paulo, planejamos o desenvolvimento de um site online dedicado à comercialização das peças manufaturadas. Esta iniciativa visa facilitar e agilizar o processo de busca e aquisição das peças necessárias pelos clientes. Localizada na cidade de Cascavel-PR, mais precisamente no bairro Parque São Paulo, próximo à Igreja São Paulo, a empresa tem como compromisso principal oferecer o melhor atendimento ao cliente, aprimorar constantemente seus serviços e alcançar um número cada vez maior de veículos de diferentes portes.</w:t>
       </w:r>
     </w:p>
     <w:p>
@@ -1811,15 +1645,7 @@
         <w:ind w:firstLine="0"/>
       </w:pPr>
       <w:r>
-        <w:t xml:space="preserve">Entre os principais serviços oferecidos pela </w:t>
-      </w:r>
-      <w:proofErr w:type="spellStart"/>
-      <w:r>
-        <w:t>Recondicionadora</w:t>
-      </w:r>
-      <w:proofErr w:type="spellEnd"/>
-      <w:r>
-        <w:t xml:space="preserve"> São Paulo </w:t>
+        <w:t xml:space="preserve">Entre os principais serviços oferecidos pela Recondicionadora São Paulo </w:t>
       </w:r>
       <w:r>
         <w:lastRenderedPageBreak/>
@@ -1856,15 +1682,7 @@
         <w:ind w:firstLine="0"/>
       </w:pPr>
       <w:r>
-        <w:t xml:space="preserve">C) Comercialização de </w:t>
-      </w:r>
-      <w:proofErr w:type="spellStart"/>
-      <w:r>
-        <w:t>estatores</w:t>
-      </w:r>
-      <w:proofErr w:type="spellEnd"/>
-      <w:r>
-        <w:t>, independente</w:t>
+        <w:t>C) Comercialização de estatores, independente</w:t>
       </w:r>
       <w:r>
         <w:t>mente</w:t>
@@ -1954,15 +1772,7 @@
     <w:p/>
     <w:p>
       <w:r>
-        <w:t xml:space="preserve">No contexto atual, o comércio de peças manufaturadas para veículos tem passado por transformações significativas, impulsionadas pelo avanço tecnológico e digitalização do setor. A presença de lojas online, como a proposta para a </w:t>
-      </w:r>
-      <w:proofErr w:type="spellStart"/>
-      <w:r>
-        <w:t>Recondicionadora</w:t>
-      </w:r>
-      <w:proofErr w:type="spellEnd"/>
-      <w:r>
-        <w:t xml:space="preserve"> São Paulo, tem facilitado o acesso dos clientes a um catálogo mais amplo de produtos, possibilitando uma busca mais rápida e eficiente das peças desejadas, além de oferecer maior comodidade e conveniência no processo de compra.</w:t>
+        <w:t>No contexto atual, o comércio de peças manufaturadas para veículos tem passado por transformações significativas, impulsionadas pelo avanço tecnológico e digitalização do setor. A presença de lojas online, como a proposta para a Recondicionadora São Paulo, tem facilitado o acesso dos clientes a um catálogo mais amplo de produtos, possibilitando uma busca mais rápida e eficiente das peças desejadas, além de oferecer maior comodidade e conveniência no processo de compra.</w:t>
       </w:r>
     </w:p>
     <w:p>
@@ -2311,15 +2121,7 @@
     <w:p/>
     <w:p>
       <w:r>
-        <w:t xml:space="preserve">Na incessante competição entre as </w:t>
-      </w:r>
-      <w:proofErr w:type="spellStart"/>
-      <w:r>
-        <w:t>recondicionadoras</w:t>
-      </w:r>
-      <w:proofErr w:type="spellEnd"/>
-      <w:r>
-        <w:t>, um dos principais desafios enfrentados pela RSP é a limitação na divulgação de seu trabalho em outras redes, inclusive em escala nacional, dado que realizam entregas para fora do pr</w:t>
+        <w:t>Na incessante competição entre as recondicionadoras, um dos principais desafios enfrentados pela RSP é a limitação na divulgação de seu trabalho em outras redes, inclusive em escala nacional, dado que realizam entregas para fora do pr</w:t>
       </w:r>
       <w:r>
         <w:t xml:space="preserve">óprio </w:t>
@@ -2387,15 +2189,7 @@
         <w:t xml:space="preserve">Eu acho que a tecnologia é uma das poucas coisas que realmente faz o mundo avançar. As pessoas com paixão podem mudar </w:t>
       </w:r>
       <w:r>
-        <w:t xml:space="preserve">o mundo para </w:t>
-      </w:r>
-      <w:proofErr w:type="gramStart"/>
-      <w:r>
-        <w:t>melhor.”</w:t>
-      </w:r>
-      <w:proofErr w:type="gramEnd"/>
-      <w:r>
-        <w:t xml:space="preserve"> (STEVE JOBS, 1994</w:t>
+        <w:t>o mundo para melhor.” (STEVE JOBS, 1994</w:t>
       </w:r>
       <w:r>
         <w:t>)</w:t>
@@ -2908,23 +2702,13 @@
           <w:szCs w:val="22"/>
         </w:rPr>
       </w:pPr>
-      <w:proofErr w:type="gramStart"/>
-      <w:r>
-        <w:rPr>
-          <w:color w:val="000000"/>
-          <w:sz w:val="22"/>
-          <w:szCs w:val="22"/>
-        </w:rPr>
-        <w:t>Integração Completa</w:t>
-      </w:r>
-      <w:proofErr w:type="gramEnd"/>
-      <w:r>
-        <w:rPr>
-          <w:color w:val="000000"/>
-          <w:sz w:val="22"/>
-          <w:szCs w:val="22"/>
-        </w:rPr>
-        <w:t>: A plataforma é capaz de se sincronizar perfeitamente com os sistemas de gestão existentes da concessionária, garantindo uma transição suave e uma operação integrada.</w:t>
+      <w:r>
+        <w:rPr>
+          <w:color w:val="000000"/>
+          <w:sz w:val="22"/>
+          <w:szCs w:val="22"/>
+        </w:rPr>
+        <w:t>Integração Completa: A plataforma é capaz de se sincronizar perfeitamente com os sistemas de gestão existentes da concessionária, garantindo uma transição suave e uma operação integrada.</w:t>
       </w:r>
     </w:p>
     <w:p>
@@ -3331,23 +3115,13 @@
           <w:szCs w:val="22"/>
         </w:rPr>
       </w:pPr>
-      <w:proofErr w:type="gramStart"/>
-      <w:r>
-        <w:rPr>
-          <w:color w:val="000000"/>
-          <w:sz w:val="22"/>
-          <w:szCs w:val="22"/>
-        </w:rPr>
-        <w:t>Peças, Veículos e Divisões Específicas</w:t>
-      </w:r>
-      <w:proofErr w:type="gramEnd"/>
-      <w:r>
-        <w:rPr>
-          <w:color w:val="000000"/>
-          <w:sz w:val="22"/>
-          <w:szCs w:val="22"/>
-        </w:rPr>
-        <w:t>: Uma lista detalhada e organizada de todas as peças disponíveis, modelos de veículos atendidos e outras divisões específicas nas quais a empresa atua. Isso permite que os clientes encontrem rapidamente o que estão procurando e respondam à pergunta frequente: "Vocês têm a peça X?".</w:t>
+      <w:r>
+        <w:rPr>
+          <w:color w:val="000000"/>
+          <w:sz w:val="22"/>
+          <w:szCs w:val="22"/>
+        </w:rPr>
+        <w:t>Peças, Veículos e Divisões Específicas: Uma lista detalhada e organizada de todas as peças disponíveis, modelos de veículos atendidos e outras divisões específicas nas quais a empresa atua. Isso permite que os clientes encontrem rapidamente o que estão procurando e respondam à pergunta frequente: "Vocês têm a peça X?".</w:t>
       </w:r>
     </w:p>
     <w:p>
@@ -3668,23 +3442,7 @@
           <w:color w:val="000000"/>
           <w:szCs w:val="28"/>
         </w:rPr>
-        <w:t xml:space="preserve">O principal objetivo da entrevista realizada foi compreender as necessidades, requisitos e expectativas do cliente em relação à criação do site proposto neste trabalho. A entrevista foi conduzida por Marcio Pereira Peres, sócio proprietário da RSP, e ocorreu no dia 02 de fevereiro de 2024, nas instalações da empresa. O entrevistador foi Marcelo </w:t>
-      </w:r>
-      <w:proofErr w:type="spellStart"/>
-      <w:r>
-        <w:rPr>
-          <w:color w:val="000000"/>
-          <w:szCs w:val="28"/>
-        </w:rPr>
-        <w:t>Serconi</w:t>
-      </w:r>
-      <w:proofErr w:type="spellEnd"/>
-      <w:r>
-        <w:rPr>
-          <w:color w:val="000000"/>
-          <w:szCs w:val="28"/>
-        </w:rPr>
-        <w:t xml:space="preserve"> Junior.</w:t>
+        <w:t>O principal objetivo da entrevista realizada foi compreender as necessidades, requisitos e expectativas do cliente em relação à criação do site proposto neste trabalho. A entrevista foi conduzida por Marcio Pereira Peres, sócio proprietário da RSP, e ocorreu no dia 02 de fevereiro de 2024, nas instalações da empresa. O entrevistador foi Marcelo Serconi Junior.</w:t>
       </w:r>
     </w:p>
     <w:p>
@@ -4170,23 +3928,7 @@
         <w:ind w:left="709" w:firstLine="0"/>
       </w:pPr>
       <w:r>
-        <w:t xml:space="preserve">   "</w:t>
-      </w:r>
-      <w:proofErr w:type="gramStart"/>
-      <w:r>
-        <w:t>[...] Estarem</w:t>
-      </w:r>
-      <w:proofErr w:type="gramEnd"/>
-      <w:r>
-        <w:t xml:space="preserve"> realizando seu TCC com minha empresa é uma dádiva, um presente. </w:t>
-      </w:r>
-      <w:proofErr w:type="gramStart"/>
-      <w:r>
-        <w:t>[...] Tudo</w:t>
-      </w:r>
-      <w:proofErr w:type="gramEnd"/>
-      <w:r>
-        <w:t xml:space="preserve"> o que vier feito dele será recebido de braços abertos p</w:t>
+        <w:t xml:space="preserve">   "[...] Estarem realizando seu TCC com minha empresa é uma dádiva, um presente. [...] Tudo o que vier feito dele será recebido de braços abertos p</w:t>
       </w:r>
       <w:r>
         <w:t>elo esforço e dedicação." (PERES</w:t>
@@ -4312,23 +4054,7 @@
         <w:spacing w:line="360" w:lineRule="auto"/>
       </w:pPr>
       <w:r>
-        <w:t xml:space="preserve">HTML, ou Hypertext </w:t>
-      </w:r>
-      <w:proofErr w:type="spellStart"/>
-      <w:r>
-        <w:t>Markup</w:t>
-      </w:r>
-      <w:proofErr w:type="spellEnd"/>
-      <w:r>
-        <w:t xml:space="preserve"> </w:t>
-      </w:r>
-      <w:proofErr w:type="spellStart"/>
-      <w:r>
-        <w:t>Language</w:t>
-      </w:r>
-      <w:proofErr w:type="spellEnd"/>
-      <w:r>
-        <w:t xml:space="preserve">, </w:t>
+        <w:t xml:space="preserve">HTML, ou Hypertext Markup Language, </w:t>
       </w:r>
       <w:r>
         <w:t xml:space="preserve">de acordo SACRAMENTO (2019) </w:t>
@@ -4343,31 +4069,7 @@
       </w:pPr>
       <w:r>
         <w:lastRenderedPageBreak/>
-        <w:t xml:space="preserve">CSS, ou </w:t>
-      </w:r>
-      <w:proofErr w:type="spellStart"/>
-      <w:r>
-        <w:t>Cascading</w:t>
-      </w:r>
-      <w:proofErr w:type="spellEnd"/>
-      <w:r>
-        <w:t xml:space="preserve"> </w:t>
-      </w:r>
-      <w:proofErr w:type="spellStart"/>
-      <w:r>
-        <w:t>Style</w:t>
-      </w:r>
-      <w:proofErr w:type="spellEnd"/>
-      <w:r>
-        <w:t xml:space="preserve"> </w:t>
-      </w:r>
-      <w:proofErr w:type="spellStart"/>
-      <w:r>
-        <w:t>Sheets</w:t>
-      </w:r>
-      <w:proofErr w:type="spellEnd"/>
-      <w:r>
-        <w:t>,</w:t>
+        <w:t>CSS, ou Cascading Style Sheets,</w:t>
       </w:r>
       <w:r>
         <w:t xml:space="preserve"> de acordo com </w:t>
@@ -4382,15 +4084,7 @@
         <w:t>JOBSTRAIBIZER (2009)</w:t>
       </w:r>
       <w:r>
-        <w:t xml:space="preserve"> é uma linguagem de estilo utilizada para definir a apresentação e o layout de documentos HTML ou XML. Desenvolvido pelo World </w:t>
-      </w:r>
-      <w:proofErr w:type="spellStart"/>
-      <w:r>
-        <w:t>Wide</w:t>
-      </w:r>
-      <w:proofErr w:type="spellEnd"/>
-      <w:r>
-        <w:t xml:space="preserve"> Web Consortium (W3C), o CSS foi introduzido como uma forma de separar o conteúdo estrutural de um documento da sua apresentação visual. Isso permite que os desenvolvedores alterem o estilo de várias páginas web simplesmente modificando um arquivo CSS, em vez de ter que editar cada página individualmente.</w:t>
+        <w:t xml:space="preserve"> é uma linguagem de estilo utilizada para definir a apresentação e o layout de documentos HTML ou XML. Desenvolvido pelo World Wide Web Consortium (W3C), o CSS foi introduzido como uma forma de separar o conteúdo estrutural de um documento da sua apresentação visual. Isso permite que os desenvolvedores alterem o estilo de várias páginas web simplesmente modificando um arquivo CSS, em vez de ter que editar cada página individualmente.</w:t>
       </w:r>
     </w:p>
     <w:p>
@@ -4423,24 +4117,11 @@
       <w:pPr>
         <w:spacing w:line="360" w:lineRule="auto"/>
       </w:pPr>
-      <w:proofErr w:type="spellStart"/>
-      <w:r>
-        <w:t>JavaScript</w:t>
-      </w:r>
-      <w:proofErr w:type="spellEnd"/>
-      <w:r>
-        <w:t xml:space="preserve">, de acordo com MARQUES (2017), </w:t>
-      </w:r>
-      <w:r>
-        <w:t xml:space="preserve">é uma linguagem de programação de alto nível, interpretada e orientada a objetos, comumente utilizada no desenvolvimento web para criar interatividade e dinamismo em páginas da web. Originalmente desenvolvida pela Netscape como uma linguagem de script para navegadores web, o </w:t>
-      </w:r>
-      <w:proofErr w:type="spellStart"/>
-      <w:r>
-        <w:t>JavaScript</w:t>
-      </w:r>
-      <w:proofErr w:type="spellEnd"/>
-      <w:r>
-        <w:t xml:space="preserve"> rapidamente se tornou uma das linguagens mais populares para o desenvolvimento web, sendo suportada por todos os principais navegadores.</w:t>
+      <w:r>
+        <w:t xml:space="preserve">JavaScript, de acordo com MARQUES (2017), </w:t>
+      </w:r>
+      <w:r>
+        <w:t>é uma linguagem de programação de alto nível, interpretada e orientada a objetos, comumente utilizada no desenvolvimento web para criar interatividade e dinamismo em páginas da web. Originalmente desenvolvida pela Netscape como uma linguagem de script para navegadores web, o JavaScript rapidamente se tornou uma das linguagens mais populares para o desenvolvimento web, sendo suportada por todos os principais navegadores.</w:t>
       </w:r>
     </w:p>
     <w:p>
@@ -4462,15 +4143,7 @@
         <w:spacing w:line="360" w:lineRule="auto"/>
       </w:pPr>
       <w:r>
-        <w:t>O PHP, originalmente acrônimo para "</w:t>
-      </w:r>
-      <w:proofErr w:type="spellStart"/>
-      <w:r>
-        <w:t>Personal</w:t>
-      </w:r>
-      <w:proofErr w:type="spellEnd"/>
-      <w:r>
-        <w:t xml:space="preserve"> Home Page" (Página Pessoal), </w:t>
+        <w:t xml:space="preserve">O PHP, originalmente acrônimo para "Personal Home Page" (Página Pessoal), </w:t>
       </w:r>
       <w:r>
         <w:t>de acordo BENTO (2021),</w:t>
@@ -4479,23 +4152,7 @@
         <w:t xml:space="preserve"> </w:t>
       </w:r>
       <w:r>
-        <w:t xml:space="preserve">é uma linguagem de script de servidor de código aberto amplamente utilizada para desenvolvimento web. Criada por </w:t>
-      </w:r>
-      <w:proofErr w:type="spellStart"/>
-      <w:r>
-        <w:t>Rasmus</w:t>
-      </w:r>
-      <w:proofErr w:type="spellEnd"/>
-      <w:r>
-        <w:t xml:space="preserve"> </w:t>
-      </w:r>
-      <w:proofErr w:type="spellStart"/>
-      <w:r>
-        <w:t>Lerdorf</w:t>
-      </w:r>
-      <w:proofErr w:type="spellEnd"/>
-      <w:r>
-        <w:t xml:space="preserve"> em 1994, PHP foi inicialmente concebida como uma ferramenta simples para rastrear visitantes em seu site pessoal. Com o tempo, evoluiu para uma linguagem de programação robusta e poderosa, especialmente adequada para o desenvolvime</w:t>
+        <w:t>é uma linguagem de script de servidor de código aberto amplamente utilizada para desenvolvimento web. Criada por Rasmus Lerdorf em 1994, PHP foi inicialmente concebida como uma ferramenta simples para rastrear visitantes em seu site pessoal. Com o tempo, evoluiu para uma linguagem de programação robusta e poderosa, especialmente adequada para o desenvolvime</w:t>
       </w:r>
       <w:r>
         <w:t>nto de aplicativa web dinâmicos.</w:t>
@@ -6203,7 +5860,6 @@
                 <w:szCs w:val="22"/>
               </w:rPr>
             </w:pPr>
-            <w:proofErr w:type="spellStart"/>
             <w:r>
               <w:rPr>
                 <w:rFonts w:ascii="Calibri" w:eastAsia="Times New Roman" w:hAnsi="Calibri" w:cs="Calibri"/>
@@ -6213,7 +5869,6 @@
               </w:rPr>
               <w:t>Resposividade</w:t>
             </w:r>
-            <w:proofErr w:type="spellEnd"/>
           </w:p>
         </w:tc>
         <w:tc>
@@ -7429,11 +7084,12 @@
         <w:rPr>
           <w:noProof/>
         </w:rPr>
+        <w:lastRenderedPageBreak/>
         <w:drawing>
-          <wp:inline distT="0" distB="0" distL="0" distR="0" wp14:anchorId="7589AB39" wp14:editId="47E4F87B">
-            <wp:extent cx="5760085" cy="3212465"/>
-            <wp:effectExtent l="0" t="0" r="0" b="6985"/>
-            <wp:docPr id="6" name="Imagem 6"/>
+          <wp:inline distT="0" distB="0" distL="0" distR="0" wp14:anchorId="40CBA949" wp14:editId="59176591">
+            <wp:extent cx="5819864" cy="6429375"/>
+            <wp:effectExtent l="0" t="0" r="9525" b="0"/>
+            <wp:docPr id="10" name="Imagem 10"/>
             <wp:cNvGraphicFramePr>
               <a:graphicFrameLocks xmlns:a="http://schemas.openxmlformats.org/drawingml/2006/main" noChangeAspect="1"/>
             </wp:cNvGraphicFramePr>
@@ -7441,11 +7097,17 @@
               <a:graphicData uri="http://schemas.openxmlformats.org/drawingml/2006/picture">
                 <pic:pic xmlns:pic="http://schemas.openxmlformats.org/drawingml/2006/picture">
                   <pic:nvPicPr>
-                    <pic:cNvPr id="1" name=""/>
+                    <pic:cNvPr id="10" name="aaaaaa.png"/>
                     <pic:cNvPicPr/>
                   </pic:nvPicPr>
                   <pic:blipFill>
-                    <a:blip r:embed="rId12"/>
+                    <a:blip r:embed="rId12" cstate="print">
+                      <a:extLst>
+                        <a:ext uri="{28A0092B-C50C-407E-A947-70E740481C1C}">
+                          <a14:useLocalDpi xmlns:a14="http://schemas.microsoft.com/office/drawing/2010/main" val="0"/>
+                        </a:ext>
+                      </a:extLst>
+                    </a:blip>
                     <a:stretch>
                       <a:fillRect/>
                     </a:stretch>
@@ -7453,7 +7115,7 @@
                   <pic:spPr>
                     <a:xfrm>
                       <a:off x="0" y="0"/>
-                      <a:ext cx="5760085" cy="3212465"/>
+                      <a:ext cx="5819864" cy="6429375"/>
                     </a:xfrm>
                     <a:prstGeom prst="rect">
                       <a:avLst/>
@@ -7465,6 +7127,8 @@
           </wp:inline>
         </w:drawing>
       </w:r>
+      <w:bookmarkStart w:id="11" w:name="_GoBack"/>
+      <w:bookmarkEnd w:id="11"/>
     </w:p>
     <w:p>
       <w:pPr>
@@ -7481,7 +7145,6 @@
           <w:sz w:val="20"/>
           <w:szCs w:val="20"/>
         </w:rPr>
-        <w:lastRenderedPageBreak/>
         <w:t xml:space="preserve">Fonte: </w:t>
       </w:r>
       <w:r>
@@ -7512,26 +7175,19 @@
           <w:numId w:val="3"/>
         </w:numPr>
       </w:pPr>
-      <w:bookmarkStart w:id="11" w:name="_Toc119164372"/>
-      <w:r>
+      <w:bookmarkStart w:id="12" w:name="_Toc119164372"/>
+      <w:r>
+        <w:lastRenderedPageBreak/>
         <w:t>Diagrama de Fluxo de dados</w:t>
       </w:r>
-      <w:bookmarkEnd w:id="11"/>
+      <w:bookmarkEnd w:id="12"/>
     </w:p>
     <w:p>
       <w:r>
         <w:t>De acordo com SALVIANTI</w:t>
       </w:r>
       <w:r>
-        <w:t xml:space="preserve"> (1982), o diagrama de fluxo de dados é uma representação visual das partes de um sistema automatizado e funcional, elucidando todos os arquivos e dados que serão utilizados. Este diagrama serve como um auxílio para outros desenvolvedores na compreensão da parte lógica do sistema, além de torná-lo acessível para usuários que não possuem conhecimento em processamento de dados, fornecendo-lhes uma compreensão do funcionamento do sistema e de como modulá-lo. Esta técnica é visível, ampla e padronizada, identificando entidades externas ao sistema que enviam ou recebem determinados dados, assim como </w:t>
-      </w:r>
-      <w:proofErr w:type="gramStart"/>
-      <w:r>
-        <w:t>tabelas</w:t>
-      </w:r>
-      <w:proofErr w:type="gramEnd"/>
-      <w:r>
-        <w:t xml:space="preserve"> pendentes do banco de dados e seus respectivos processos.</w:t>
+        <w:t xml:space="preserve"> (1982), o diagrama de fluxo de dados é uma representação visual das partes de um sistema automatizado e funcional, elucidando todos os arquivos e dados que serão utilizados. Este diagrama serve como um auxílio para outros desenvolvedores na compreensão da parte lógica do sistema, além de torná-lo acessível para usuários que não possuem conhecimento em processamento de dados, fornecendo-lhes uma compreensão do funcionamento do sistema e de como modulá-lo. Esta técnica é visível, ampla e padronizada, identificando entidades externas ao sistema que enviam ou recebem determinados dados, assim como tabelas pendentes do banco de dados e seus respectivos processos.</w:t>
       </w:r>
     </w:p>
     <w:p>
@@ -7602,7 +7258,6 @@
         </w:rPr>
       </w:pPr>
       <w:r>
-        <w:lastRenderedPageBreak/>
         <w:t xml:space="preserve">     </w:t>
       </w:r>
       <w:r>
@@ -7641,11 +7296,12 @@
         </w:numPr>
         <w:ind w:left="578" w:hanging="578"/>
       </w:pPr>
-      <w:bookmarkStart w:id="12" w:name="_Toc119164373"/>
-      <w:r>
+      <w:bookmarkStart w:id="13" w:name="_Toc119164373"/>
+      <w:r>
+        <w:lastRenderedPageBreak/>
         <w:t>Diagrama de Entidade e relacionamento</w:t>
       </w:r>
-      <w:bookmarkEnd w:id="12"/>
+      <w:bookmarkEnd w:id="13"/>
     </w:p>
     <w:p>
       <w:pPr>
@@ -7655,28 +7311,12 @@
         <w:t xml:space="preserve">Segundo Matos (1999), o diagrama de entidade e relacionamento é uma das fases ciclos essenciais no desenvolver de um software. </w:t>
       </w:r>
       <w:r>
-        <w:t>O diagrama Entidade-Relacionamento (ER) é um tipo de fluxograma que ilustra as interconexões entre "entidades" dentro de um sistema. Ele é utilizado para projetar e depurar bancos de dados relacionais em diversas áreas, como Engenharia de Software, sistemas de informações empresariais, educação e pesquisa. Os diagramas ER empregam símbolos específicos para representar a conexão entre entidades, seus relacionamentos e atributos. Esses diagramas refletem estruturas gramaticais, nas quais as entidades são tratadas como substantivos e os relacionamentos como verbos. Ademais, podem ser usados em conjunto com Diagramas de Estrutura de Dados (</w:t>
-      </w:r>
-      <w:proofErr w:type="spellStart"/>
-      <w:r>
-        <w:t>DEDs</w:t>
-      </w:r>
-      <w:proofErr w:type="spellEnd"/>
-      <w:r>
-        <w:t>) e Diagramas de Fluxo de Dados (</w:t>
-      </w:r>
-      <w:proofErr w:type="spellStart"/>
-      <w:r>
-        <w:t>DFDs</w:t>
-      </w:r>
-      <w:proofErr w:type="spellEnd"/>
-      <w:r>
-        <w:t>) para mapear informações e proces</w:t>
-      </w:r>
-      <w:bookmarkStart w:id="13" w:name="_GoBack"/>
-      <w:bookmarkEnd w:id="13"/>
-      <w:r>
-        <w:lastRenderedPageBreak/>
+        <w:t>O diagrama Entidade-Relacionamento (ER) é um tipo de fluxograma que ilustra as interconexões entre "entidades" dentro de um sistema. Ele é utilizado para projetar e depurar bancos de dados relacionais em diversas áreas, como Engenharia de Software, sistemas de informações empresariais, educação e pesquisa. Os diagramas ER empregam símbolos específicos para representar a conexão entre entidades, seus relacionamentos e atributos. Esses diagramas refletem estruturas gramaticais, nas quais as entidades são tratadas como substantivos e os relacionamentos como verbos. Ademais, podem ser usados em conjunto com Diagramas de Estrutura de Dados (DEDs) e Diagramas de Fluxo de Dados (DFDs) para mapear informações e proces</w:t>
+      </w:r>
+      <w:r>
+        <w:rPr>
+          <w:noProof/>
+        </w:rPr>
         <w:drawing>
           <wp:inline distT="0" distB="0" distL="0" distR="0" wp14:anchorId="53554260" wp14:editId="7599FDF2">
             <wp:extent cx="5760085" cy="3155315"/>
@@ -7885,14 +7525,18 @@
         <w:br/>
       </w:r>
       <w:r>
+        <w:br/>
+      </w:r>
+      <w:r>
         <w:rPr>
           <w:noProof/>
         </w:rPr>
+        <w:lastRenderedPageBreak/>
         <w:drawing>
-          <wp:inline distT="0" distB="0" distL="0" distR="0" wp14:anchorId="0D8D393D" wp14:editId="7DD986A3">
-            <wp:extent cx="4029637" cy="1952898"/>
+          <wp:inline distT="0" distB="0" distL="0" distR="0" wp14:anchorId="799D9B97" wp14:editId="2E66E38C">
+            <wp:extent cx="4915586" cy="4258269"/>
             <wp:effectExtent l="0" t="0" r="0" b="9525"/>
-            <wp:docPr id="10" name="Imagem 10"/>
+            <wp:docPr id="12" name="Imagem 12"/>
             <wp:cNvGraphicFramePr>
               <a:graphicFrameLocks xmlns:a="http://schemas.openxmlformats.org/drawingml/2006/main" noChangeAspect="1"/>
             </wp:cNvGraphicFramePr>
@@ -7912,7 +7556,7 @@
                   <pic:spPr>
                     <a:xfrm>
                       <a:off x="0" y="0"/>
-                      <a:ext cx="4029637" cy="1952898"/>
+                      <a:ext cx="4915586" cy="4258269"/>
                     </a:xfrm>
                     <a:prstGeom prst="rect">
                       <a:avLst/>
@@ -7928,15 +7572,18 @@
         <w:br/>
       </w:r>
       <w:r>
+        <w:br/>
+      </w:r>
+      <w:r>
         <w:rPr>
           <w:noProof/>
         </w:rPr>
         <w:lastRenderedPageBreak/>
         <w:drawing>
-          <wp:inline distT="0" distB="0" distL="0" distR="0" wp14:anchorId="5E990E68" wp14:editId="30CA9103">
-            <wp:extent cx="4239217" cy="2010056"/>
-            <wp:effectExtent l="0" t="0" r="0" b="9525"/>
-            <wp:docPr id="11" name="Imagem 11"/>
+          <wp:inline distT="0" distB="0" distL="0" distR="0" wp14:anchorId="5B401E94" wp14:editId="45E1F300">
+            <wp:extent cx="5458587" cy="4591691"/>
+            <wp:effectExtent l="0" t="0" r="8890" b="0"/>
+            <wp:docPr id="13" name="Imagem 13"/>
             <wp:cNvGraphicFramePr>
               <a:graphicFrameLocks xmlns:a="http://schemas.openxmlformats.org/drawingml/2006/main" noChangeAspect="1"/>
             </wp:cNvGraphicFramePr>
@@ -7956,7 +7603,7 @@
                   <pic:spPr>
                     <a:xfrm>
                       <a:off x="0" y="0"/>
-                      <a:ext cx="4239217" cy="2010056"/>
+                      <a:ext cx="5458587" cy="4591691"/>
                     </a:xfrm>
                     <a:prstGeom prst="rect">
                       <a:avLst/>
@@ -7968,21 +7615,121 @@
           </wp:inline>
         </w:drawing>
       </w:r>
-      <w:r>
-        <w:br/>
-      </w:r>
-      <w:r>
-        <w:br/>
-      </w:r>
+    </w:p>
+    <w:p>
+      <w:pPr>
+        <w:ind w:firstLine="0"/>
+        <w:rPr>
+          <w:color w:val="000000"/>
+          <w:sz w:val="20"/>
+          <w:szCs w:val="20"/>
+        </w:rPr>
+      </w:pPr>
+      <w:r>
+        <w:rPr>
+          <w:b/>
+          <w:sz w:val="20"/>
+          <w:szCs w:val="20"/>
+        </w:rPr>
+        <w:t>Fonte: SOARES, SERCONI (2024)</w:t>
+      </w:r>
+    </w:p>
+    <w:p>
+      <w:pPr>
+        <w:ind w:firstLine="0"/>
+      </w:pPr>
+    </w:p>
+    <w:p>
+      <w:pPr>
+        <w:ind w:firstLine="0"/>
+      </w:pPr>
+    </w:p>
+    <w:p>
+      <w:pPr>
+        <w:ind w:firstLine="0"/>
+      </w:pPr>
+    </w:p>
+    <w:p>
+      <w:pPr>
+        <w:ind w:firstLine="0"/>
+      </w:pPr>
+    </w:p>
+    <w:p>
+      <w:pPr>
+        <w:ind w:firstLine="0"/>
+      </w:pPr>
+    </w:p>
+    <w:p>
+      <w:pPr>
+        <w:ind w:firstLine="0"/>
+      </w:pPr>
+    </w:p>
+    <w:p>
+      <w:pPr>
+        <w:ind w:firstLine="0"/>
+      </w:pPr>
+    </w:p>
+    <w:p>
+      <w:pPr>
+        <w:pStyle w:val="Ttulo2"/>
+        <w:numPr>
+          <w:ilvl w:val="1"/>
+          <w:numId w:val="4"/>
+        </w:numPr>
+      </w:pPr>
+      <w:bookmarkStart w:id="15" w:name="_Toc119164375"/>
+      <w:r>
+        <w:t>Diagrama de Caso de Uso</w:t>
+      </w:r>
+      <w:bookmarkEnd w:id="15"/>
+    </w:p>
+    <w:p>
+      <w:pPr>
+        <w:ind w:firstLine="0"/>
+      </w:pPr>
+      <w:r>
+        <w:t>Junior (2007</w:t>
+      </w:r>
+      <w:r>
+        <w:t xml:space="preserve">) afirma que o Diagrama de Caso de Uso é a representação das funcionalidades observáveis externamente do sistema, bem como dos elementos </w:t>
+      </w:r>
+      <w:r>
+        <w:lastRenderedPageBreak/>
+        <w:t>externos que interagem com ele, capturando o uso ou a aplicação completa no sistema. Segundo o autor:</w:t>
+      </w:r>
+    </w:p>
+    <w:p>
+      <w:pPr>
+        <w:ind w:left="720" w:firstLine="720"/>
+      </w:pPr>
+      <w:r>
+        <w:t>[…] um caso de uso não é um passo em uma funcionalidade do sistema. Ao contrário, um caso de uso é um relato fim a fim de um dos usos do sistema por um agente externo. (Bezzera, 2007)</w:t>
+      </w:r>
+      <w:r>
+        <w:t>.</w:t>
+      </w:r>
+    </w:p>
+    <w:p>
+      <w:pPr>
+        <w:ind w:firstLine="0"/>
+      </w:pPr>
+      <w:r>
+        <w:t>O Diagrama de Caso de Uso é uma ferramenta que descreve as funcionalidades do sistema e suas interações com o ambiente externo. Nele, especifica-se o que o sistema deve fazer, sem detalhar como isso será realizado. Os elementos principais do diagrama incluem os casos de uso, os atores e seus relacionamentos. Com esses componentes, o diagrama é capaz de descrever a sequência de ações a serem realizadas e a resposta do sistema para cada cenário.</w:t>
+      </w:r>
+    </w:p>
+    <w:p>
+      <w:pPr>
+        <w:ind w:firstLine="0"/>
+      </w:pPr>
       <w:r>
         <w:rPr>
           <w:noProof/>
         </w:rPr>
         <w:drawing>
-          <wp:inline distT="0" distB="0" distL="0" distR="0" wp14:anchorId="799D9B97" wp14:editId="2E66E38C">
-            <wp:extent cx="4915586" cy="4258269"/>
-            <wp:effectExtent l="0" t="0" r="0" b="9525"/>
-            <wp:docPr id="12" name="Imagem 12"/>
+          <wp:inline distT="0" distB="0" distL="0" distR="0" wp14:anchorId="7F879995" wp14:editId="2322F09F">
+            <wp:extent cx="5760085" cy="3016885"/>
+            <wp:effectExtent l="0" t="0" r="0" b="0"/>
+            <wp:docPr id="3" name="Imagem 3"/>
             <wp:cNvGraphicFramePr>
               <a:graphicFrameLocks xmlns:a="http://schemas.openxmlformats.org/drawingml/2006/main" noChangeAspect="1"/>
             </wp:cNvGraphicFramePr>
@@ -8002,7 +7749,7 @@
                   <pic:spPr>
                     <a:xfrm>
                       <a:off x="0" y="0"/>
-                      <a:ext cx="4915586" cy="4258269"/>
+                      <a:ext cx="5760085" cy="3016885"/>
                     </a:xfrm>
                     <a:prstGeom prst="rect">
                       <a:avLst/>
@@ -8014,22 +7761,406 @@
           </wp:inline>
         </w:drawing>
       </w:r>
-      <w:r>
-        <w:br/>
-      </w:r>
-      <w:r>
-        <w:br/>
-      </w:r>
+    </w:p>
+    <w:p>
+      <w:pPr>
+        <w:ind w:firstLine="0"/>
+        <w:rPr>
+          <w:color w:val="000000"/>
+          <w:sz w:val="20"/>
+          <w:szCs w:val="20"/>
+        </w:rPr>
+      </w:pPr>
+      <w:bookmarkStart w:id="16" w:name="_heading=h.44sinio" w:colFirst="0" w:colLast="0"/>
+      <w:bookmarkEnd w:id="16"/>
+      <w:r>
+        <w:rPr>
+          <w:b/>
+          <w:sz w:val="20"/>
+          <w:szCs w:val="20"/>
+        </w:rPr>
+        <w:t>Fonte: SOARES, SERCONI (2024)</w:t>
+      </w:r>
+    </w:p>
+    <w:p>
+      <w:pPr>
+        <w:tabs>
+          <w:tab w:val="left" w:pos="-5"/>
+          <w:tab w:val="left" w:pos="-5"/>
+          <w:tab w:val="left" w:pos="-5"/>
+        </w:tabs>
+        <w:ind w:left="720" w:hanging="861"/>
+        <w:rPr>
+          <w:b/>
+          <w:sz w:val="20"/>
+          <w:szCs w:val="20"/>
+        </w:rPr>
+      </w:pPr>
+    </w:p>
+    <w:p>
+      <w:pPr>
+        <w:tabs>
+          <w:tab w:val="left" w:pos="-5"/>
+          <w:tab w:val="left" w:pos="-5"/>
+          <w:tab w:val="left" w:pos="-5"/>
+        </w:tabs>
+        <w:ind w:left="720" w:hanging="861"/>
+        <w:rPr>
+          <w:b/>
+          <w:sz w:val="20"/>
+          <w:szCs w:val="20"/>
+        </w:rPr>
+      </w:pPr>
+    </w:p>
+    <w:p>
+      <w:pPr>
+        <w:pStyle w:val="Ttulo3"/>
+        <w:numPr>
+          <w:ilvl w:val="2"/>
+          <w:numId w:val="4"/>
+        </w:numPr>
+      </w:pPr>
+      <w:bookmarkStart w:id="17" w:name="_Toc119164376"/>
+      <w:r>
+        <w:lastRenderedPageBreak/>
+        <w:t>Cadastrar</w:t>
+      </w:r>
+      <w:bookmarkEnd w:id="17"/>
+    </w:p>
+    <w:p>
+      <w:r>
+        <w:t>Cenário Principal:</w:t>
+      </w:r>
+    </w:p>
+    <w:p>
+      <w:r>
+        <w:t xml:space="preserve"> - Um novo cliente acessa o site da recondicionadora.</w:t>
+      </w:r>
+    </w:p>
+    <w:p>
+      <w:r>
+        <w:t xml:space="preserve"> - Ele seleciona a opção de registro. </w:t>
+      </w:r>
+    </w:p>
+    <w:p>
+      <w:r>
+        <w:t>- O cliente preenche um formulário com seu nome, CPF/CNPJ</w:t>
+      </w:r>
+      <w:r>
+        <w:t>, ender</w:t>
+      </w:r>
+      <w:r>
+        <w:t xml:space="preserve">eço de e-mail, endereço de rua, </w:t>
+      </w:r>
+      <w:r>
+        <w:t>estado, cidade</w:t>
+      </w:r>
+      <w:r>
+        <w:t xml:space="preserve"> e senha.</w:t>
+      </w:r>
+    </w:p>
+    <w:p>
+      <w:r>
+        <w:t xml:space="preserve"> - O sistema verifica os dados inseridos.</w:t>
+      </w:r>
+    </w:p>
+    <w:p>
+      <w:r>
+        <w:t xml:space="preserve"> - Se os dados estiverem corretos, o sistema cria uma nova conta de cliente e redireciona o cliente para sua página inicial. </w:t>
+      </w:r>
+    </w:p>
+    <w:p>
+      <w:r>
+        <w:t xml:space="preserve">Cenário Alternativo (Erro de Validação): </w:t>
+      </w:r>
+    </w:p>
+    <w:p>
+      <w:r>
+        <w:t>- Se o sistema detectar erros no formulário (por exemplo, senha fraca), ele exibe mensagens de erro e solicita ao cliente que corrija os campos.</w:t>
+      </w:r>
+    </w:p>
+    <w:p>
+      <w:pPr>
+        <w:ind w:firstLine="0"/>
+        <w:rPr>
+          <w:b/>
+        </w:rPr>
+      </w:pPr>
+    </w:p>
+    <w:p>
+      <w:pPr>
+        <w:pStyle w:val="Ttulo3"/>
+        <w:numPr>
+          <w:ilvl w:val="2"/>
+          <w:numId w:val="4"/>
+        </w:numPr>
+      </w:pPr>
+      <w:bookmarkStart w:id="18" w:name="_heading=h.vsohz8hitavy" w:colFirst="0" w:colLast="0"/>
+      <w:bookmarkStart w:id="19" w:name="_Toc119164377"/>
+      <w:bookmarkEnd w:id="18"/>
+      <w:r>
+        <w:t>Logar</w:t>
+      </w:r>
+      <w:bookmarkEnd w:id="19"/>
+    </w:p>
+    <w:p>
+      <w:r>
+        <w:t>Cenário Principal:</w:t>
+      </w:r>
+    </w:p>
+    <w:p>
+      <w:r>
+        <w:t xml:space="preserve"> - Um cliente já registrado acessa o site da reconcionadora.</w:t>
+      </w:r>
+    </w:p>
+    <w:p>
+      <w:r>
+        <w:t xml:space="preserve"> - Ele insere seu endereço de e-mail e senha. </w:t>
+      </w:r>
+    </w:p>
+    <w:p>
+      <w:r>
+        <w:t xml:space="preserve">- O sistema verifica as credenciais do cliente. </w:t>
+      </w:r>
+    </w:p>
+    <w:p>
+      <w:r>
+        <w:t>- Se as credenciais estiverem corretas, o sistema permite que o cliente acesse sua conta.</w:t>
+      </w:r>
+    </w:p>
+    <w:p>
+      <w:r>
+        <w:t xml:space="preserve"> Cenário Alternativo (Senha Incorreta): - Se a senha inserida estiver incorreta, o sistema exibe uma mensagem de erro e oferece a opção de redefinir a senha</w:t>
+      </w:r>
+    </w:p>
+    <w:p>
+      <w:pPr>
+        <w:pStyle w:val="Ttulo3"/>
+        <w:numPr>
+          <w:ilvl w:val="2"/>
+          <w:numId w:val="4"/>
+        </w:numPr>
+      </w:pPr>
+      <w:bookmarkStart w:id="20" w:name="_heading=h.w4pjqu5od5l" w:colFirst="0" w:colLast="0"/>
+      <w:bookmarkStart w:id="21" w:name="_Toc119164378"/>
+      <w:bookmarkEnd w:id="20"/>
+      <w:r>
+        <w:lastRenderedPageBreak/>
+        <w:t>Cadastro de funcionário/profissional</w:t>
+      </w:r>
+      <w:bookmarkEnd w:id="21"/>
+    </w:p>
+    <w:p>
+      <w:pPr>
+        <w:tabs>
+          <w:tab w:val="left" w:pos="709"/>
+        </w:tabs>
+        <w:ind w:firstLine="0"/>
+      </w:pPr>
+      <w:r>
+        <w:t xml:space="preserve">Cenário Principal: </w:t>
+      </w:r>
+    </w:p>
+    <w:p>
+      <w:pPr>
+        <w:tabs>
+          <w:tab w:val="left" w:pos="709"/>
+        </w:tabs>
+        <w:ind w:firstLine="0"/>
+      </w:pPr>
+      <w:r>
+        <w:t xml:space="preserve">- O administrador do sistema acessa a área de administração. </w:t>
+      </w:r>
+    </w:p>
+    <w:p>
+      <w:pPr>
+        <w:tabs>
+          <w:tab w:val="left" w:pos="709"/>
+        </w:tabs>
+        <w:ind w:firstLine="0"/>
+      </w:pPr>
+      <w:r>
+        <w:t xml:space="preserve">- Ele seleciona a opção de cadastrar um novo funcionário ou profissional. </w:t>
+      </w:r>
+    </w:p>
+    <w:p>
+      <w:pPr>
+        <w:tabs>
+          <w:tab w:val="left" w:pos="709"/>
+        </w:tabs>
+        <w:ind w:firstLine="0"/>
+      </w:pPr>
+      <w:r>
+        <w:t xml:space="preserve">- O administrador preenche um formulário com as informações do funcionário/profissional. </w:t>
+      </w:r>
+    </w:p>
+    <w:p>
+      <w:pPr>
+        <w:tabs>
+          <w:tab w:val="left" w:pos="709"/>
+        </w:tabs>
+        <w:ind w:firstLine="0"/>
+      </w:pPr>
+      <w:r>
+        <w:t>- O sistema verifica e valida as informações.</w:t>
+      </w:r>
+    </w:p>
+    <w:p>
+      <w:pPr>
+        <w:tabs>
+          <w:tab w:val="left" w:pos="709"/>
+        </w:tabs>
+        <w:ind w:firstLine="0"/>
+      </w:pPr>
+      <w:r>
+        <w:t xml:space="preserve"> - Se tudo estiver correto, o sistema cria uma nova conta para o funcionário ou profissional.</w:t>
+      </w:r>
+    </w:p>
+    <w:p>
+      <w:pPr>
+        <w:tabs>
+          <w:tab w:val="left" w:pos="709"/>
+        </w:tabs>
+        <w:ind w:firstLine="0"/>
+      </w:pPr>
+    </w:p>
+    <w:p>
+      <w:pPr>
+        <w:pStyle w:val="Ttulo3"/>
+        <w:numPr>
+          <w:ilvl w:val="2"/>
+          <w:numId w:val="4"/>
+        </w:numPr>
+        <w:spacing w:after="0" w:line="240" w:lineRule="auto"/>
+      </w:pPr>
+      <w:bookmarkStart w:id="22" w:name="_heading=h.iimt9dgudcin" w:colFirst="0" w:colLast="0"/>
+      <w:bookmarkStart w:id="23" w:name="_Toc119164379"/>
+      <w:bookmarkEnd w:id="22"/>
+      <w:r>
+        <w:t>Consultar pro</w:t>
+      </w:r>
+      <w:bookmarkEnd w:id="23"/>
+      <w:r>
+        <w:t>dutos</w:t>
+      </w:r>
+    </w:p>
+    <w:p/>
+    <w:p>
+      <w:pPr>
+        <w:tabs>
+          <w:tab w:val="left" w:pos="709"/>
+        </w:tabs>
+        <w:ind w:firstLine="0"/>
+      </w:pPr>
+      <w:bookmarkStart w:id="24" w:name="_heading=h.hyvwenoixavx" w:colFirst="0" w:colLast="0"/>
+      <w:bookmarkEnd w:id="24"/>
+      <w:r>
+        <w:t>Cenário Principal:</w:t>
+      </w:r>
+    </w:p>
+    <w:p>
+      <w:pPr>
+        <w:tabs>
+          <w:tab w:val="left" w:pos="709"/>
+        </w:tabs>
+        <w:ind w:firstLine="0"/>
+      </w:pPr>
+      <w:r>
+        <w:t xml:space="preserve"> - Um cliente acessa a seção de consultas (lupa). </w:t>
+      </w:r>
+    </w:p>
+    <w:p>
+      <w:pPr>
+        <w:tabs>
+          <w:tab w:val="left" w:pos="709"/>
+        </w:tabs>
+        <w:ind w:firstLine="0"/>
+      </w:pPr>
+      <w:r>
+        <w:t>- Ele insere critérios de pesquisa, como especialidade ou categoria.</w:t>
+      </w:r>
+    </w:p>
+    <w:p>
+      <w:pPr>
+        <w:tabs>
+          <w:tab w:val="left" w:pos="709"/>
+        </w:tabs>
+        <w:ind w:firstLine="0"/>
+      </w:pPr>
+      <w:r>
+        <w:t xml:space="preserve"> - O sistema realiza uma pesquisa com base nos critérios fornecidos.</w:t>
+      </w:r>
+    </w:p>
+    <w:p>
+      <w:pPr>
+        <w:tabs>
+          <w:tab w:val="left" w:pos="709"/>
+        </w:tabs>
+        <w:ind w:firstLine="0"/>
+      </w:pPr>
+      <w:r>
+        <w:t xml:space="preserve"> - O sistema exibe uma lista de produtos que correspondem aos critérios de pesquisa.</w:t>
+      </w:r>
+    </w:p>
+    <w:p>
+      <w:pPr>
+        <w:ind w:firstLine="0"/>
+      </w:pPr>
+    </w:p>
+    <w:p>
+      <w:pPr>
+        <w:ind w:firstLine="0"/>
+      </w:pPr>
+    </w:p>
+    <w:p>
+      <w:pPr>
+        <w:pStyle w:val="Ttulo2"/>
+        <w:numPr>
+          <w:ilvl w:val="1"/>
+          <w:numId w:val="4"/>
+        </w:numPr>
+        <w:ind w:left="578" w:hanging="578"/>
+      </w:pPr>
+      <w:bookmarkStart w:id="25" w:name="_Toc119164381"/>
+      <w:r>
+        <w:t>Diagrama de Classe</w:t>
+      </w:r>
+      <w:bookmarkEnd w:id="25"/>
+    </w:p>
+    <w:p>
+      <w:pPr>
+        <w:ind w:firstLine="0"/>
+      </w:pPr>
+      <w:bookmarkStart w:id="26" w:name="_Toc119164382"/>
+      <w:r>
+        <w:t xml:space="preserve">O Diagrama de Classes tem como objetivo oferecer conforto e suporte à equipe responsável pelo projeto, sendo geralmente construído de forma colaborativa para facilitar o desenvolvimento. De acordo com Brunning (2016), diversas ferramentas são utilizadas para auxiliar na construção de diagramas, porém, muitas delas se mostram </w:t>
+      </w:r>
+      <w:r>
+        <w:lastRenderedPageBreak/>
+        <w:t>inadequadas, não promovendo um bom trabalho em equipe. Embora esses diagramas contribuam para o documento geral do projeto, eles ainda necessitam da integração de outros fatores para garantir seu sucesso e uso eficaz.</w:t>
+      </w:r>
+    </w:p>
+    <w:p>
+      <w:pPr>
+        <w:ind w:firstLine="0"/>
+        <w:rPr>
+          <w:color w:val="000000"/>
+          <w:sz w:val="20"/>
+          <w:szCs w:val="20"/>
+        </w:rPr>
+      </w:pPr>
       <w:r>
         <w:rPr>
           <w:noProof/>
-        </w:rPr>
-        <w:lastRenderedPageBreak/>
+          <w:color w:val="000000"/>
+          <w:sz w:val="20"/>
+          <w:szCs w:val="20"/>
+        </w:rPr>
         <w:drawing>
-          <wp:inline distT="0" distB="0" distL="0" distR="0" wp14:anchorId="5B401E94" wp14:editId="45E1F300">
-            <wp:extent cx="5458587" cy="4591691"/>
-            <wp:effectExtent l="0" t="0" r="8890" b="0"/>
-            <wp:docPr id="13" name="Imagem 13"/>
+          <wp:inline distT="0" distB="0" distL="0" distR="0" wp14:anchorId="301334F1" wp14:editId="57B67616">
+            <wp:extent cx="6105525" cy="4324350"/>
+            <wp:effectExtent l="0" t="0" r="9525" b="0"/>
+            <wp:docPr id="15" name="Imagem 15"/>
             <wp:cNvGraphicFramePr>
               <a:graphicFrameLocks xmlns:a="http://schemas.openxmlformats.org/drawingml/2006/main" noChangeAspect="1"/>
             </wp:cNvGraphicFramePr>
@@ -8049,7 +8180,7 @@
                   <pic:spPr>
                     <a:xfrm>
                       <a:off x="0" y="0"/>
-                      <a:ext cx="5458587" cy="4591691"/>
+                      <a:ext cx="6106381" cy="4324956"/>
                     </a:xfrm>
                     <a:prstGeom prst="rect">
                       <a:avLst/>
@@ -8061,58 +8192,59 @@
           </wp:inline>
         </w:drawing>
       </w:r>
-    </w:p>
-    <w:p>
-      <w:pPr>
-        <w:ind w:firstLine="0"/>
+      <w:r>
         <w:rPr>
           <w:color w:val="000000"/>
           <w:sz w:val="20"/>
           <w:szCs w:val="20"/>
         </w:rPr>
-      </w:pPr>
-      <w:r>
+        <w:t xml:space="preserve">      </w:t>
+      </w:r>
+    </w:p>
+    <w:p>
+      <w:pPr>
+        <w:ind w:firstLine="0"/>
+        <w:rPr>
+          <w:color w:val="000000"/>
+          <w:sz w:val="20"/>
+          <w:szCs w:val="20"/>
+        </w:rPr>
+      </w:pPr>
+      <w:r>
+        <w:rPr>
+          <w:color w:val="000000"/>
+          <w:sz w:val="20"/>
+          <w:szCs w:val="20"/>
+        </w:rPr>
+        <w:t xml:space="preserve">                                                     </w:t>
+      </w:r>
+    </w:p>
+    <w:p>
+      <w:pPr>
+        <w:ind w:firstLine="0"/>
         <w:rPr>
           <w:b/>
           <w:sz w:val="20"/>
           <w:szCs w:val="20"/>
         </w:rPr>
+      </w:pPr>
+      <w:r>
+        <w:rPr>
+          <w:b/>
+          <w:sz w:val="20"/>
+          <w:szCs w:val="20"/>
+        </w:rPr>
         <w:t>Fonte: SOARES, SERCONI (2024)</w:t>
       </w:r>
     </w:p>
     <w:p>
       <w:pPr>
         <w:ind w:firstLine="0"/>
-      </w:pPr>
-    </w:p>
-    <w:p>
-      <w:pPr>
-        <w:ind w:firstLine="0"/>
-      </w:pPr>
-    </w:p>
-    <w:p>
-      <w:pPr>
-        <w:ind w:firstLine="0"/>
-      </w:pPr>
-    </w:p>
-    <w:p>
-      <w:pPr>
-        <w:ind w:firstLine="0"/>
-      </w:pPr>
-    </w:p>
-    <w:p>
-      <w:pPr>
-        <w:ind w:firstLine="0"/>
-      </w:pPr>
-    </w:p>
-    <w:p>
-      <w:pPr>
-        <w:ind w:firstLine="0"/>
-      </w:pPr>
-    </w:p>
-    <w:p>
-      <w:pPr>
-        <w:ind w:firstLine="0"/>
+        <w:rPr>
+          <w:color w:val="000000"/>
+          <w:sz w:val="20"/>
+          <w:szCs w:val="20"/>
+        </w:rPr>
       </w:pPr>
     </w:p>
     <w:p>
@@ -8122,68 +8254,53 @@
           <w:ilvl w:val="1"/>
           <w:numId w:val="4"/>
         </w:numPr>
-      </w:pPr>
-      <w:bookmarkStart w:id="15" w:name="_Toc119164375"/>
-      <w:r>
-        <w:t>Diagrama de Caso de Uso</w:t>
-      </w:r>
-      <w:bookmarkEnd w:id="15"/>
-    </w:p>
-    <w:p>
-      <w:pPr>
-        <w:ind w:firstLine="0"/>
-      </w:pPr>
-      <w:r>
-        <w:t>Junior (2007</w:t>
-      </w:r>
-      <w:r>
-        <w:t xml:space="preserve">) afirma que o Diagrama de Caso de Uso é a representação das funcionalidades observáveis externamente do sistema, bem como dos elementos </w:t>
+        <w:ind w:left="578" w:hanging="578"/>
+      </w:pPr>
+      <w:r>
+        <w:t>Diagrama de Sequência</w:t>
+      </w:r>
+      <w:bookmarkEnd w:id="26"/>
+      <w:r>
+        <w:t xml:space="preserve"> </w:t>
+      </w:r>
+    </w:p>
+    <w:p>
+      <w:pPr>
+        <w:ind w:firstLine="0"/>
+      </w:pPr>
+      <w:r>
+        <w:t>Conforme explicado por Alvarenga (2011), o Diagr</w:t>
+      </w:r>
+      <w:r>
+        <w:t xml:space="preserve">ama de Sequência representa uma </w:t>
+      </w:r>
+      <w:r>
+        <w:t xml:space="preserve">série de objetos e suas interações, oferecendo uma visão dinâmica do sistema. Esse diagrama pode ser utilizado para representar o sistema como um todo, um subsistema, uma operação ou a classe de um cenário específico. Sua principal função é demonstrar a colaboração dinâmica entre os diversos objetos do sistema, </w:t>
       </w:r>
       <w:r>
         <w:lastRenderedPageBreak/>
-        <w:t>externos que interagem com ele, capturando o uso ou a aplicação completa no sistema. Segundo o autor:</w:t>
-      </w:r>
-    </w:p>
-    <w:p>
-      <w:pPr>
-        <w:ind w:left="720" w:firstLine="720"/>
-      </w:pPr>
-      <w:r>
-        <w:t>[…] um caso de uso não é um passo em uma funcionalidade do sistema. Ao contrário, um caso de uso é um relato fim a fim de um dos usos do sistema por um agente externo. (</w:t>
-      </w:r>
-      <w:proofErr w:type="spellStart"/>
-      <w:r>
-        <w:t>Bezzera</w:t>
-      </w:r>
-      <w:proofErr w:type="spellEnd"/>
-      <w:r>
-        <w:t>, 2007)</w:t>
-      </w:r>
-      <w:r>
-        <w:t>.</w:t>
-      </w:r>
-    </w:p>
-    <w:p>
-      <w:pPr>
-        <w:ind w:firstLine="0"/>
-      </w:pPr>
-      <w:r>
-        <w:t>O Diagrama de Caso de Uso é uma ferramenta que descreve as funcionalidades do sistema e suas interações com o ambiente externo. Nele, especifica-se o que o sistema deve fazer, sem detalhar como isso será realizado. Os elementos principais do diagrama incluem os casos de uso, os atores e seus relacionamentos. Com esses componentes, o diagrama é capaz de descrever a sequência de ações a serem realizadas e a resposta do sistema para cada cenário.</w:t>
-      </w:r>
-    </w:p>
-    <w:p>
-      <w:pPr>
-        <w:ind w:firstLine="0"/>
+        <w:t>destacando a sequência de mensagens e dados trocados entre eles e como essa interação ocorre em momentos específicos da execução do sistema. O diagrama é organizado em duas dimensões: a vertical (eixo Y), que representa o tempo, e a horizontal (eixo X), que representa os objetos envolvidos.</w:t>
+      </w:r>
+    </w:p>
+    <w:p>
+      <w:pPr>
+        <w:ind w:firstLine="0"/>
+        <w:rPr>
+          <w:sz w:val="22"/>
+          <w:szCs w:val="22"/>
+        </w:rPr>
       </w:pPr>
       <w:r>
         <w:rPr>
           <w:noProof/>
+          <w:sz w:val="22"/>
+          <w:szCs w:val="22"/>
         </w:rPr>
         <w:drawing>
-          <wp:inline distT="0" distB="0" distL="0" distR="0" wp14:anchorId="7F879995" wp14:editId="2322F09F">
-            <wp:extent cx="5760085" cy="3016885"/>
+          <wp:inline distT="0" distB="0" distL="0" distR="0" wp14:anchorId="571D181E" wp14:editId="13C75C91">
+            <wp:extent cx="5760085" cy="2752090"/>
             <wp:effectExtent l="0" t="0" r="0" b="0"/>
-            <wp:docPr id="3" name="Imagem 3"/>
+            <wp:docPr id="7" name="Imagem 7"/>
             <wp:cNvGraphicFramePr>
               <a:graphicFrameLocks xmlns:a="http://schemas.openxmlformats.org/drawingml/2006/main" noChangeAspect="1"/>
             </wp:cNvGraphicFramePr>
@@ -8203,7 +8320,7 @@
                   <pic:spPr>
                     <a:xfrm>
                       <a:off x="0" y="0"/>
-                      <a:ext cx="5760085" cy="3016885"/>
+                      <a:ext cx="5760085" cy="2752090"/>
                     </a:xfrm>
                     <a:prstGeom prst="rect">
                       <a:avLst/>
@@ -8225,8 +8342,6 @@
           <w:szCs w:val="20"/>
         </w:rPr>
       </w:pPr>
-      <w:bookmarkStart w:id="16" w:name="_heading=h.44sinio" w:colFirst="0" w:colLast="0"/>
-      <w:bookmarkEnd w:id="16"/>
       <w:r>
         <w:rPr>
           <w:b/>
@@ -8234,344 +8349,6 @@
           <w:szCs w:val="20"/>
         </w:rPr>
         <w:t>Fonte: SOARES, SERCONI (2024)</w:t>
-      </w:r>
-    </w:p>
-    <w:p>
-      <w:pPr>
-        <w:tabs>
-          <w:tab w:val="left" w:pos="-5"/>
-          <w:tab w:val="left" w:pos="-5"/>
-          <w:tab w:val="left" w:pos="-5"/>
-        </w:tabs>
-        <w:ind w:left="720" w:hanging="861"/>
-        <w:rPr>
-          <w:b/>
-          <w:sz w:val="20"/>
-          <w:szCs w:val="20"/>
-        </w:rPr>
-      </w:pPr>
-    </w:p>
-    <w:p>
-      <w:pPr>
-        <w:tabs>
-          <w:tab w:val="left" w:pos="-5"/>
-          <w:tab w:val="left" w:pos="-5"/>
-          <w:tab w:val="left" w:pos="-5"/>
-        </w:tabs>
-        <w:ind w:left="720" w:hanging="861"/>
-        <w:rPr>
-          <w:b/>
-          <w:sz w:val="20"/>
-          <w:szCs w:val="20"/>
-        </w:rPr>
-      </w:pPr>
-    </w:p>
-    <w:p>
-      <w:pPr>
-        <w:pStyle w:val="Ttulo3"/>
-        <w:numPr>
-          <w:ilvl w:val="2"/>
-          <w:numId w:val="4"/>
-        </w:numPr>
-      </w:pPr>
-      <w:bookmarkStart w:id="17" w:name="_Toc119164376"/>
-      <w:r>
-        <w:lastRenderedPageBreak/>
-        <w:t>Cadastrar</w:t>
-      </w:r>
-      <w:bookmarkEnd w:id="17"/>
-    </w:p>
-    <w:p>
-      <w:r>
-        <w:t>Cenário Principal:</w:t>
-      </w:r>
-    </w:p>
-    <w:p>
-      <w:r>
-        <w:t xml:space="preserve"> - Um novo cliente acessa o site da </w:t>
-      </w:r>
-      <w:proofErr w:type="spellStart"/>
-      <w:r>
-        <w:t>recondicionadora</w:t>
-      </w:r>
-      <w:proofErr w:type="spellEnd"/>
-      <w:r>
-        <w:t>.</w:t>
-      </w:r>
-    </w:p>
-    <w:p>
-      <w:r>
-        <w:t xml:space="preserve"> - Ele seleciona a opção de registro. </w:t>
-      </w:r>
-    </w:p>
-    <w:p>
-      <w:r>
-        <w:t>- O cliente preenche um formulário com seu nome, CPF/CNPJ</w:t>
-      </w:r>
-      <w:r>
-        <w:t>, ender</w:t>
-      </w:r>
-      <w:r>
-        <w:t xml:space="preserve">eço de e-mail, endereço de rua, </w:t>
-      </w:r>
-      <w:r>
-        <w:t>estado, cidade</w:t>
-      </w:r>
-      <w:r>
-        <w:t xml:space="preserve"> e senha.</w:t>
-      </w:r>
-    </w:p>
-    <w:p>
-      <w:r>
-        <w:t xml:space="preserve"> - O sistema verifica os dados inseridos.</w:t>
-      </w:r>
-    </w:p>
-    <w:p>
-      <w:r>
-        <w:t xml:space="preserve"> - Se os dados estiverem corretos, o sistema cria uma nova conta de cliente e redireciona o cliente para sua página inicial. </w:t>
-      </w:r>
-    </w:p>
-    <w:p>
-      <w:r>
-        <w:t xml:space="preserve">Cenário Alternativo (Erro de Validação): </w:t>
-      </w:r>
-    </w:p>
-    <w:p>
-      <w:r>
-        <w:t>- Se o sistema detectar erros no formulário (por exemplo, senha fraca), ele exibe mensagens de erro e solicita ao cliente que corrija os campos.</w:t>
-      </w:r>
-    </w:p>
-    <w:p>
-      <w:pPr>
-        <w:ind w:firstLine="0"/>
-        <w:rPr>
-          <w:b/>
-        </w:rPr>
-      </w:pPr>
-    </w:p>
-    <w:p>
-      <w:pPr>
-        <w:pStyle w:val="Ttulo3"/>
-        <w:numPr>
-          <w:ilvl w:val="2"/>
-          <w:numId w:val="4"/>
-        </w:numPr>
-      </w:pPr>
-      <w:bookmarkStart w:id="18" w:name="_heading=h.vsohz8hitavy" w:colFirst="0" w:colLast="0"/>
-      <w:bookmarkStart w:id="19" w:name="_Toc119164377"/>
-      <w:bookmarkEnd w:id="18"/>
-      <w:proofErr w:type="spellStart"/>
-      <w:r>
-        <w:t>Logar</w:t>
-      </w:r>
-      <w:bookmarkEnd w:id="19"/>
-      <w:proofErr w:type="spellEnd"/>
-    </w:p>
-    <w:p>
-      <w:r>
-        <w:t>Cenário Principal:</w:t>
-      </w:r>
-    </w:p>
-    <w:p>
-      <w:r>
-        <w:t xml:space="preserve"> - Um cliente já registrado acessa o site da </w:t>
-      </w:r>
-      <w:proofErr w:type="spellStart"/>
-      <w:r>
-        <w:t>reconcionadora</w:t>
-      </w:r>
-      <w:proofErr w:type="spellEnd"/>
-      <w:r>
-        <w:t>.</w:t>
-      </w:r>
-    </w:p>
-    <w:p>
-      <w:r>
-        <w:t xml:space="preserve"> - Ele insere seu endereço de e-mail e senha. </w:t>
-      </w:r>
-    </w:p>
-    <w:p>
-      <w:r>
-        <w:t xml:space="preserve">- O sistema verifica as credenciais do cliente. </w:t>
-      </w:r>
-    </w:p>
-    <w:p>
-      <w:r>
-        <w:t>- Se as credenciais estiverem corretas, o sistema permite que o cliente acesse sua conta.</w:t>
-      </w:r>
-    </w:p>
-    <w:p>
-      <w:r>
-        <w:t xml:space="preserve"> Cenário Alternativo (Senha Incorreta): - Se a senha inserida estiver incorreta, o sistema exibe uma mensagem de erro e oferece a opção de redefinir a senha</w:t>
-      </w:r>
-    </w:p>
-    <w:p>
-      <w:pPr>
-        <w:pStyle w:val="Ttulo3"/>
-        <w:numPr>
-          <w:ilvl w:val="2"/>
-          <w:numId w:val="4"/>
-        </w:numPr>
-      </w:pPr>
-      <w:bookmarkStart w:id="20" w:name="_heading=h.w4pjqu5od5l" w:colFirst="0" w:colLast="0"/>
-      <w:bookmarkStart w:id="21" w:name="_Toc119164378"/>
-      <w:bookmarkEnd w:id="20"/>
-      <w:r>
-        <w:lastRenderedPageBreak/>
-        <w:t>Cadastro de funcionário/profissional</w:t>
-      </w:r>
-      <w:bookmarkEnd w:id="21"/>
-    </w:p>
-    <w:p>
-      <w:pPr>
-        <w:tabs>
-          <w:tab w:val="left" w:pos="709"/>
-        </w:tabs>
-        <w:ind w:firstLine="0"/>
-      </w:pPr>
-      <w:r>
-        <w:t xml:space="preserve">Cenário Principal: </w:t>
-      </w:r>
-    </w:p>
-    <w:p>
-      <w:pPr>
-        <w:tabs>
-          <w:tab w:val="left" w:pos="709"/>
-        </w:tabs>
-        <w:ind w:firstLine="0"/>
-      </w:pPr>
-      <w:r>
-        <w:t xml:space="preserve">- O administrador do sistema acessa a área de administração. </w:t>
-      </w:r>
-    </w:p>
-    <w:p>
-      <w:pPr>
-        <w:tabs>
-          <w:tab w:val="left" w:pos="709"/>
-        </w:tabs>
-        <w:ind w:firstLine="0"/>
-      </w:pPr>
-      <w:r>
-        <w:t xml:space="preserve">- Ele seleciona a opção de cadastrar um novo funcionário ou profissional. </w:t>
-      </w:r>
-    </w:p>
-    <w:p>
-      <w:pPr>
-        <w:tabs>
-          <w:tab w:val="left" w:pos="709"/>
-        </w:tabs>
-        <w:ind w:firstLine="0"/>
-      </w:pPr>
-      <w:r>
-        <w:t xml:space="preserve">- O administrador preenche um formulário com as informações do funcionário/profissional. </w:t>
-      </w:r>
-    </w:p>
-    <w:p>
-      <w:pPr>
-        <w:tabs>
-          <w:tab w:val="left" w:pos="709"/>
-        </w:tabs>
-        <w:ind w:firstLine="0"/>
-      </w:pPr>
-      <w:r>
-        <w:t>- O sistema verifica e valida as informações.</w:t>
-      </w:r>
-    </w:p>
-    <w:p>
-      <w:pPr>
-        <w:tabs>
-          <w:tab w:val="left" w:pos="709"/>
-        </w:tabs>
-        <w:ind w:firstLine="0"/>
-      </w:pPr>
-      <w:r>
-        <w:t xml:space="preserve"> - Se tudo estiver correto, o sistema cria uma nova conta para o funcionário ou profissional.</w:t>
-      </w:r>
-    </w:p>
-    <w:p>
-      <w:pPr>
-        <w:tabs>
-          <w:tab w:val="left" w:pos="709"/>
-        </w:tabs>
-        <w:ind w:firstLine="0"/>
-      </w:pPr>
-    </w:p>
-    <w:p>
-      <w:pPr>
-        <w:pStyle w:val="Ttulo3"/>
-        <w:numPr>
-          <w:ilvl w:val="2"/>
-          <w:numId w:val="4"/>
-        </w:numPr>
-        <w:spacing w:after="0" w:line="240" w:lineRule="auto"/>
-      </w:pPr>
-      <w:bookmarkStart w:id="22" w:name="_heading=h.iimt9dgudcin" w:colFirst="0" w:colLast="0"/>
-      <w:bookmarkStart w:id="23" w:name="_Toc119164379"/>
-      <w:bookmarkEnd w:id="22"/>
-      <w:r>
-        <w:t>Consultar pro</w:t>
-      </w:r>
-      <w:bookmarkEnd w:id="23"/>
-      <w:r>
-        <w:t>dutos</w:t>
-      </w:r>
-    </w:p>
-    <w:p/>
-    <w:p>
-      <w:pPr>
-        <w:tabs>
-          <w:tab w:val="left" w:pos="709"/>
-        </w:tabs>
-        <w:ind w:firstLine="0"/>
-      </w:pPr>
-      <w:bookmarkStart w:id="24" w:name="_heading=h.hyvwenoixavx" w:colFirst="0" w:colLast="0"/>
-      <w:bookmarkEnd w:id="24"/>
-      <w:r>
-        <w:t>Cenário Principal:</w:t>
-      </w:r>
-    </w:p>
-    <w:p>
-      <w:pPr>
-        <w:tabs>
-          <w:tab w:val="left" w:pos="709"/>
-        </w:tabs>
-        <w:ind w:firstLine="0"/>
-      </w:pPr>
-      <w:r>
-        <w:t xml:space="preserve"> - Um cliente acessa a seção de consultas (lupa). </w:t>
-      </w:r>
-    </w:p>
-    <w:p>
-      <w:pPr>
-        <w:tabs>
-          <w:tab w:val="left" w:pos="709"/>
-        </w:tabs>
-        <w:ind w:firstLine="0"/>
-      </w:pPr>
-      <w:r>
-        <w:t>- Ele insere critérios de pesquisa, como especialidade ou categoria.</w:t>
-      </w:r>
-    </w:p>
-    <w:p>
-      <w:pPr>
-        <w:tabs>
-          <w:tab w:val="left" w:pos="709"/>
-        </w:tabs>
-        <w:ind w:firstLine="0"/>
-      </w:pPr>
-      <w:r>
-        <w:t xml:space="preserve"> - O sistema realiza uma pesquisa com base nos critérios fornecidos.</w:t>
-      </w:r>
-    </w:p>
-    <w:p>
-      <w:pPr>
-        <w:tabs>
-          <w:tab w:val="left" w:pos="709"/>
-        </w:tabs>
-        <w:ind w:firstLine="0"/>
-      </w:pPr>
-      <w:r>
-        <w:t xml:space="preserve"> - O sistema exibe uma lista de produtos que correspondem aos critérios de pesquisa.</w:t>
       </w:r>
     </w:p>
     <w:p>
@@ -8593,54 +8370,36 @@
         </w:numPr>
         <w:ind w:left="578" w:hanging="578"/>
       </w:pPr>
-      <w:bookmarkStart w:id="25" w:name="_Toc119164381"/>
-      <w:r>
-        <w:t>Diagrama de Classe</w:t>
-      </w:r>
-      <w:bookmarkEnd w:id="25"/>
-    </w:p>
-    <w:p>
-      <w:pPr>
-        <w:ind w:firstLine="0"/>
-      </w:pPr>
-      <w:bookmarkStart w:id="26" w:name="_Toc119164382"/>
-      <w:r>
-        <w:t xml:space="preserve">O Diagrama de Classes tem como objetivo oferecer conforto e suporte à equipe responsável pelo projeto, sendo geralmente construído de forma colaborativa para facilitar o desenvolvimento. De acordo com </w:t>
-      </w:r>
-      <w:proofErr w:type="spellStart"/>
-      <w:r>
-        <w:t>Brunning</w:t>
-      </w:r>
-      <w:proofErr w:type="spellEnd"/>
-      <w:r>
-        <w:t xml:space="preserve"> (2016), diversas ferramentas são utilizadas para auxiliar na construção de diagramas, porém, muitas delas se mostram </w:t>
-      </w:r>
-      <w:r>
+      <w:bookmarkStart w:id="27" w:name="_Toc119164383"/>
+      <w:r>
+        <w:t>Diagrama de Atividade</w:t>
+      </w:r>
+      <w:bookmarkEnd w:id="27"/>
+    </w:p>
+    <w:p>
+      <w:pPr>
+        <w:pStyle w:val="PargrafodaLista"/>
+        <w:ind w:left="360" w:firstLine="0"/>
+      </w:pPr>
+      <w:bookmarkStart w:id="28" w:name="_Toc119164384"/>
+      <w:r>
+        <w:t>O Diagrama de Atividades é utilizado para a modelagem de processos, herdando várias características do Diagrama de Transição de Estados (DTE) e aprimorando a representação dos fluxos de controle, adicionando elementos como decisões e paralelismo ao projeto. Murta (2010) afirma que o objetivo desse diagrama é modelar um processo, podendo envolver diversos objetos e refletir diferentes estados desses objetos, sendo que alguns estados podem não ser acionados no processo. Ele permite a tomada de decisões ao longo do fluxo, utilizando condições de guarda para determinar o caminho a ser seguido ou não.</w:t>
+      </w:r>
+    </w:p>
+    <w:p>
+      <w:pPr>
+        <w:ind w:firstLine="0"/>
+      </w:pPr>
+      <w:r>
+        <w:rPr>
+          <w:noProof/>
+        </w:rPr>
         <w:lastRenderedPageBreak/>
-        <w:t>inadequadas, não promovendo um bom trabalho em equipe. Embora esses diagramas contribuam para o documento geral do projeto, eles ainda necessitam da integração de outros fatores para garantir seu sucesso e uso eficaz.</w:t>
-      </w:r>
-    </w:p>
-    <w:p>
-      <w:pPr>
-        <w:ind w:firstLine="0"/>
-        <w:rPr>
-          <w:color w:val="000000"/>
-          <w:sz w:val="20"/>
-          <w:szCs w:val="20"/>
-        </w:rPr>
-      </w:pPr>
-      <w:r>
-        <w:rPr>
-          <w:noProof/>
-          <w:color w:val="000000"/>
-          <w:sz w:val="20"/>
-          <w:szCs w:val="20"/>
-        </w:rPr>
         <w:drawing>
-          <wp:inline distT="0" distB="0" distL="0" distR="0" wp14:anchorId="301334F1" wp14:editId="10CE4C94">
-            <wp:extent cx="6105525" cy="4324350"/>
-            <wp:effectExtent l="0" t="0" r="9525" b="0"/>
-            <wp:docPr id="15" name="Imagem 15"/>
+          <wp:inline distT="0" distB="0" distL="0" distR="0" wp14:anchorId="3AD5973E" wp14:editId="2C8D05B1">
+            <wp:extent cx="5760085" cy="4132580"/>
+            <wp:effectExtent l="0" t="0" r="0" b="1270"/>
+            <wp:docPr id="2" name="Imagem 2"/>
             <wp:cNvGraphicFramePr>
               <a:graphicFrameLocks xmlns:a="http://schemas.openxmlformats.org/drawingml/2006/main" noChangeAspect="1"/>
             </wp:cNvGraphicFramePr>
@@ -8660,294 +8419,6 @@
                   <pic:spPr>
                     <a:xfrm>
                       <a:off x="0" y="0"/>
-                      <a:ext cx="6106381" cy="4324956"/>
-                    </a:xfrm>
-                    <a:prstGeom prst="rect">
-                      <a:avLst/>
-                    </a:prstGeom>
-                  </pic:spPr>
-                </pic:pic>
-              </a:graphicData>
-            </a:graphic>
-          </wp:inline>
-        </w:drawing>
-      </w:r>
-      <w:r>
-        <w:rPr>
-          <w:color w:val="000000"/>
-          <w:sz w:val="20"/>
-          <w:szCs w:val="20"/>
-        </w:rPr>
-        <w:t xml:space="preserve">      </w:t>
-      </w:r>
-    </w:p>
-    <w:p>
-      <w:pPr>
-        <w:ind w:firstLine="0"/>
-        <w:rPr>
-          <w:color w:val="000000"/>
-          <w:sz w:val="20"/>
-          <w:szCs w:val="20"/>
-        </w:rPr>
-      </w:pPr>
-      <w:r>
-        <w:rPr>
-          <w:color w:val="000000"/>
-          <w:sz w:val="20"/>
-          <w:szCs w:val="20"/>
-        </w:rPr>
-        <w:t xml:space="preserve">                                                     </w:t>
-      </w:r>
-      <w:r>
-        <w:rPr>
-          <w:noProof/>
-          <w:color w:val="000000"/>
-          <w:sz w:val="20"/>
-          <w:szCs w:val="20"/>
-        </w:rPr>
-        <w:drawing>
-          <wp:inline distT="0" distB="0" distL="0" distR="0" wp14:anchorId="6CE43B63" wp14:editId="2D304484">
-            <wp:extent cx="3790315" cy="2133600"/>
-            <wp:effectExtent l="0" t="0" r="635" b="0"/>
-            <wp:docPr id="19" name="Imagem 19"/>
-            <wp:cNvGraphicFramePr>
-              <a:graphicFrameLocks xmlns:a="http://schemas.openxmlformats.org/drawingml/2006/main" noChangeAspect="1"/>
-            </wp:cNvGraphicFramePr>
-            <a:graphic xmlns:a="http://schemas.openxmlformats.org/drawingml/2006/main">
-              <a:graphicData uri="http://schemas.openxmlformats.org/drawingml/2006/picture">
-                <pic:pic xmlns:pic="http://schemas.openxmlformats.org/drawingml/2006/picture">
-                  <pic:nvPicPr>
-                    <pic:cNvPr id="1" name=""/>
-                    <pic:cNvPicPr/>
-                  </pic:nvPicPr>
-                  <pic:blipFill>
-                    <a:blip r:embed="rId23">
-                      <a:extLst>
-                        <a:ext uri="{28A0092B-C50C-407E-A947-70E740481C1C}">
-                          <a14:useLocalDpi xmlns:a14="http://schemas.microsoft.com/office/drawing/2010/main" val="0"/>
-                        </a:ext>
-                      </a:extLst>
-                    </a:blip>
-                    <a:stretch>
-                      <a:fillRect/>
-                    </a:stretch>
-                  </pic:blipFill>
-                  <pic:spPr>
-                    <a:xfrm>
-                      <a:off x="0" y="0"/>
-                      <a:ext cx="3790315" cy="2133600"/>
-                    </a:xfrm>
-                    <a:prstGeom prst="rect">
-                      <a:avLst/>
-                    </a:prstGeom>
-                  </pic:spPr>
-                </pic:pic>
-              </a:graphicData>
-            </a:graphic>
-          </wp:inline>
-        </w:drawing>
-      </w:r>
-    </w:p>
-    <w:p>
-      <w:pPr>
-        <w:ind w:firstLine="0"/>
-        <w:rPr>
-          <w:b/>
-          <w:sz w:val="20"/>
-          <w:szCs w:val="20"/>
-        </w:rPr>
-      </w:pPr>
-      <w:r>
-        <w:rPr>
-          <w:b/>
-          <w:sz w:val="20"/>
-          <w:szCs w:val="20"/>
-        </w:rPr>
-        <w:t>Fonte: SOARES, SERCONI (2024)</w:t>
-      </w:r>
-    </w:p>
-    <w:p>
-      <w:pPr>
-        <w:ind w:firstLine="0"/>
-        <w:rPr>
-          <w:color w:val="000000"/>
-          <w:sz w:val="20"/>
-          <w:szCs w:val="20"/>
-        </w:rPr>
-      </w:pPr>
-    </w:p>
-    <w:p>
-      <w:pPr>
-        <w:pStyle w:val="Ttulo2"/>
-        <w:numPr>
-          <w:ilvl w:val="1"/>
-          <w:numId w:val="4"/>
-        </w:numPr>
-        <w:ind w:left="578" w:hanging="578"/>
-      </w:pPr>
-      <w:r>
-        <w:lastRenderedPageBreak/>
-        <w:t>Diagrama de Sequência</w:t>
-      </w:r>
-      <w:bookmarkEnd w:id="26"/>
-      <w:r>
-        <w:t xml:space="preserve"> </w:t>
-      </w:r>
-    </w:p>
-    <w:p>
-      <w:pPr>
-        <w:ind w:firstLine="0"/>
-      </w:pPr>
-      <w:r>
-        <w:t>Conforme explicado por Alvarenga (2011), o Diagr</w:t>
-      </w:r>
-      <w:r>
-        <w:t xml:space="preserve">ama de Sequência representa uma </w:t>
-      </w:r>
-      <w:r>
-        <w:t>série de objetos e suas interações, oferecendo uma visão dinâmica do sistema. Esse diagrama pode ser utilizado para representar o sistema como um todo, um subsistema, uma operação ou a classe de um cenário específico. Sua principal função é demonstrar a colaboração dinâmica entre os diversos objetos do sistema, destacando a sequência de mensagens e dados trocados entre eles e como essa interação ocorre em momentos específicos da execução do sistema. O diagrama é organizado em duas dimensões: a vertical (eixo Y), que representa o tempo, e a horizontal (eixo X), que representa os objetos envolvidos.</w:t>
-      </w:r>
-    </w:p>
-    <w:p>
-      <w:pPr>
-        <w:ind w:firstLine="0"/>
-        <w:rPr>
-          <w:sz w:val="22"/>
-          <w:szCs w:val="22"/>
-        </w:rPr>
-      </w:pPr>
-      <w:r>
-        <w:rPr>
-          <w:noProof/>
-          <w:sz w:val="22"/>
-          <w:szCs w:val="22"/>
-        </w:rPr>
-        <w:drawing>
-          <wp:inline distT="0" distB="0" distL="0" distR="0" wp14:anchorId="571D181E" wp14:editId="13C75C91">
-            <wp:extent cx="5760085" cy="2752090"/>
-            <wp:effectExtent l="0" t="0" r="0" b="0"/>
-            <wp:docPr id="7" name="Imagem 7"/>
-            <wp:cNvGraphicFramePr>
-              <a:graphicFrameLocks xmlns:a="http://schemas.openxmlformats.org/drawingml/2006/main" noChangeAspect="1"/>
-            </wp:cNvGraphicFramePr>
-            <a:graphic xmlns:a="http://schemas.openxmlformats.org/drawingml/2006/main">
-              <a:graphicData uri="http://schemas.openxmlformats.org/drawingml/2006/picture">
-                <pic:pic xmlns:pic="http://schemas.openxmlformats.org/drawingml/2006/picture">
-                  <pic:nvPicPr>
-                    <pic:cNvPr id="1" name=""/>
-                    <pic:cNvPicPr/>
-                  </pic:nvPicPr>
-                  <pic:blipFill>
-                    <a:blip r:embed="rId24"/>
-                    <a:stretch>
-                      <a:fillRect/>
-                    </a:stretch>
-                  </pic:blipFill>
-                  <pic:spPr>
-                    <a:xfrm>
-                      <a:off x="0" y="0"/>
-                      <a:ext cx="5760085" cy="2752090"/>
-                    </a:xfrm>
-                    <a:prstGeom prst="rect">
-                      <a:avLst/>
-                    </a:prstGeom>
-                  </pic:spPr>
-                </pic:pic>
-              </a:graphicData>
-            </a:graphic>
-          </wp:inline>
-        </w:drawing>
-      </w:r>
-    </w:p>
-    <w:p>
-      <w:pPr>
-        <w:ind w:firstLine="0"/>
-        <w:rPr>
-          <w:color w:val="000000"/>
-          <w:sz w:val="20"/>
-          <w:szCs w:val="20"/>
-        </w:rPr>
-      </w:pPr>
-      <w:r>
-        <w:rPr>
-          <w:b/>
-          <w:sz w:val="20"/>
-          <w:szCs w:val="20"/>
-        </w:rPr>
-        <w:t>Fonte: SOARES, SERCONI (2024)</w:t>
-      </w:r>
-    </w:p>
-    <w:p>
-      <w:pPr>
-        <w:ind w:firstLine="0"/>
-      </w:pPr>
-    </w:p>
-    <w:p>
-      <w:pPr>
-        <w:ind w:firstLine="0"/>
-      </w:pPr>
-    </w:p>
-    <w:p>
-      <w:pPr>
-        <w:pStyle w:val="Ttulo2"/>
-        <w:numPr>
-          <w:ilvl w:val="1"/>
-          <w:numId w:val="4"/>
-        </w:numPr>
-        <w:ind w:left="578" w:hanging="578"/>
-      </w:pPr>
-      <w:bookmarkStart w:id="27" w:name="_Toc119164383"/>
-      <w:r>
-        <w:t>Diagrama de Atividade</w:t>
-      </w:r>
-      <w:bookmarkEnd w:id="27"/>
-    </w:p>
-    <w:p>
-      <w:pPr>
-        <w:pStyle w:val="PargrafodaLista"/>
-        <w:ind w:left="360" w:firstLine="0"/>
-      </w:pPr>
-      <w:bookmarkStart w:id="28" w:name="_Toc119164384"/>
-      <w:r>
-        <w:t xml:space="preserve">O Diagrama de Atividades é utilizado para a modelagem de processos, herdando várias características do Diagrama de Transição de Estados (DTE) e aprimorando </w:t>
-      </w:r>
-      <w:r>
-        <w:lastRenderedPageBreak/>
-        <w:t>a representação dos fluxos de controle, adicionando elementos como decisões e paralelismo ao projeto. Murta (2010) afirma que o objetivo desse diagrama é modelar um processo, podendo envolver diversos objetos e refletir diferentes estados desses objetos, sendo que alguns estados podem não ser acionados no processo. Ele permite a tomada de decisões ao longo do fluxo, utilizando condições de guarda para determinar o caminho a ser seguido ou não.</w:t>
-      </w:r>
-    </w:p>
-    <w:p>
-      <w:pPr>
-        <w:ind w:firstLine="0"/>
-      </w:pPr>
-      <w:r>
-        <w:rPr>
-          <w:noProof/>
-        </w:rPr>
-        <w:drawing>
-          <wp:inline distT="0" distB="0" distL="0" distR="0" wp14:anchorId="3AD5973E" wp14:editId="2C8D05B1">
-            <wp:extent cx="5760085" cy="4132580"/>
-            <wp:effectExtent l="0" t="0" r="0" b="1270"/>
-            <wp:docPr id="2" name="Imagem 2"/>
-            <wp:cNvGraphicFramePr>
-              <a:graphicFrameLocks xmlns:a="http://schemas.openxmlformats.org/drawingml/2006/main" noChangeAspect="1"/>
-            </wp:cNvGraphicFramePr>
-            <a:graphic xmlns:a="http://schemas.openxmlformats.org/drawingml/2006/main">
-              <a:graphicData uri="http://schemas.openxmlformats.org/drawingml/2006/picture">
-                <pic:pic xmlns:pic="http://schemas.openxmlformats.org/drawingml/2006/picture">
-                  <pic:nvPicPr>
-                    <pic:cNvPr id="1" name=""/>
-                    <pic:cNvPicPr/>
-                  </pic:nvPicPr>
-                  <pic:blipFill>
-                    <a:blip r:embed="rId25"/>
-                    <a:stretch>
-                      <a:fillRect/>
-                    </a:stretch>
-                  </pic:blipFill>
-                  <pic:spPr>
-                    <a:xfrm>
-                      <a:off x="0" y="0"/>
                       <a:ext cx="5760085" cy="4132580"/>
                     </a:xfrm>
                     <a:prstGeom prst="rect">
@@ -9401,15 +8872,7 @@
       <w:bookmarkStart w:id="30" w:name="_heading=h.qsh70q" w:colFirst="0" w:colLast="0"/>
       <w:bookmarkEnd w:id="30"/>
       <w:r>
-        <w:t xml:space="preserve">Este projeto evidencia claramente como a </w:t>
-      </w:r>
-      <w:proofErr w:type="spellStart"/>
-      <w:r>
-        <w:t>recondicionadora</w:t>
-      </w:r>
-      <w:proofErr w:type="spellEnd"/>
-      <w:r>
-        <w:t xml:space="preserve"> enfrenta desafios em relação ao alcance de mercado e à divulgação de seus produtos, sendo a falta de inclusão tecnológica um dos principais fatores que impactam negativamente o estabelecimento. A ausência de tecnologia afeta tanto o cadastro e controle de estoque quanto a venda dos produtos, tornando a empresa menos acessível e competitiva no mercado atual. Esse problema afeta não apenas os sócios e empresários, mas também seus colaboradores e consumidores, uma vez que, na sociedade moderna, há uma exigência por agilidade e eficiência, com trocas de informações rápidas e eficazes. O setor automotivo, em particular, está cada vez mais dependente da tecnologia para atender às crescentes demandas dos clientes.</w:t>
+        <w:t>Este projeto evidencia claramente como a recondicionadora enfrenta desafios em relação ao alcance de mercado e à divulgação de seus produtos, sendo a falta de inclusão tecnológica um dos principais fatores que impactam negativamente o estabelecimento. A ausência de tecnologia afeta tanto o cadastro e controle de estoque quanto a venda dos produtos, tornando a empresa menos acessível e competitiva no mercado atual. Esse problema afeta não apenas os sócios e empresários, mas também seus colaboradores e consumidores, uma vez que, na sociedade moderna, há uma exigência por agilidade e eficiência, com trocas de informações rápidas e eficazes. O setor automotivo, em particular, está cada vez mais dependente da tecnologia para atender às crescentes demandas dos clientes.</w:t>
       </w:r>
     </w:p>
     <w:p>
@@ -9423,15 +8886,7 @@
         <w:spacing w:line="360" w:lineRule="auto"/>
       </w:pPr>
       <w:r>
-        <w:t xml:space="preserve">Este projeto foi desenvolvido com o objetivo de proporcionar uma solução intuitiva e de fácil acesso para superar esses desafios, facilitando a vida não apenas dos consumidores, mas também dos empresários e colaboradores. Todas as metas inicialmente propostas para o projeto foram alcançadas com êxito, abrangendo todas as disciplinas técnicas envolvidas no desenvolvimento de um sistema de pedidos online para a </w:t>
-      </w:r>
-      <w:proofErr w:type="spellStart"/>
-      <w:r>
-        <w:t>recondicionadora</w:t>
-      </w:r>
-      <w:proofErr w:type="spellEnd"/>
-      <w:r>
-        <w:t xml:space="preserve"> de peças. O sistema foi projetado especificamente para a venda de peças automotivas manufaturadas, sendo rápido, simples e dinâmico, acessível a todos os tipos de público e dispositivos, além de atender às necessidades tanto do público-alvo que busca peças a preços acessíveis e um rápido encaminhamento de pedidos de estoque quanto daqueles que procuram apenas uma solução econômica para seus veículos.</w:t>
+        <w:t>Este projeto foi desenvolvido com o objetivo de proporcionar uma solução intuitiva e de fácil acesso para superar esses desafios, facilitando a vida não apenas dos consumidores, mas também dos empresários e colaboradores. Todas as metas inicialmente propostas para o projeto foram alcançadas com êxito, abrangendo todas as disciplinas técnicas envolvidas no desenvolvimento de um sistema de pedidos online para a recondicionadora de peças. O sistema foi projetado especificamente para a venda de peças automotivas manufaturadas, sendo rápido, simples e dinâmico, acessível a todos os tipos de público e dispositivos, além de atender às necessidades tanto do público-alvo que busca peças a preços acessíveis e um rápido encaminhamento de pedidos de estoque quanto daqueles que procuram apenas uma solução econômica para seus veículos.</w:t>
       </w:r>
     </w:p>
     <w:p>
@@ -9445,15 +8900,7 @@
         <w:spacing w:line="360" w:lineRule="auto"/>
       </w:pPr>
       <w:r>
-        <w:t xml:space="preserve">É importante destacar que esta é apenas a versão inicial do sistema de pedidos online para a </w:t>
-      </w:r>
-      <w:proofErr w:type="spellStart"/>
-      <w:r>
-        <w:t>recondicionadora</w:t>
-      </w:r>
-      <w:proofErr w:type="spellEnd"/>
-      <w:r>
-        <w:t>, com espaço para melhorias contínuas e refinamentos. Com tempo e dedicação, o sistema poderá crescer e se tornar um exemplo importante para a comunidade automotiva. A adaptação à era digital é fundamental para a sobrevivência e o sucesso de estabelecimentos comerciais, e este projeto representa um passo significativo nessa direção.</w:t>
+        <w:t>É importante destacar que esta é apenas a versão inicial do sistema de pedidos online para a recondicionadora, com espaço para melhorias contínuas e refinamentos. Com tempo e dedicação, o sistema poderá crescer e se tornar um exemplo importante para a comunidade automotiva. A adaptação à era digital é fundamental para a sobrevivência e o sucesso de estabelecimentos comerciais, e este projeto representa um passo significativo nessa direção.</w:t>
       </w:r>
     </w:p>
     <w:p>
@@ -9467,15 +8914,7 @@
         <w:spacing w:line="360" w:lineRule="auto"/>
       </w:pPr>
       <w:r>
-        <w:t xml:space="preserve">Assim, o sistema de pedidos e encomendas online da </w:t>
-      </w:r>
-      <w:proofErr w:type="spellStart"/>
-      <w:r>
-        <w:t>recondicionadora</w:t>
-      </w:r>
-      <w:proofErr w:type="spellEnd"/>
-      <w:r>
-        <w:t xml:space="preserve"> tem o </w:t>
+        <w:t xml:space="preserve">Assim, o sistema de pedidos e encomendas online da recondicionadora tem o </w:t>
       </w:r>
       <w:r>
         <w:lastRenderedPageBreak/>
@@ -9485,29 +8924,13 @@
         <w:t>fornece</w:t>
       </w:r>
       <w:r>
-        <w:t xml:space="preserve"> uma visão clara do estoque e da quantidade disponível, aumentar a eficiência e reduzir a sobrecarga dos funcionários. Além disso, contribuirá para a sustentabilidade dos negócios no setor automotivo. À medida que a tecnologia continua a evoluir, é crucial que </w:t>
-      </w:r>
-      <w:proofErr w:type="gramStart"/>
-      <w:r>
-        <w:t xml:space="preserve">a </w:t>
-      </w:r>
-      <w:proofErr w:type="spellStart"/>
-      <w:r>
-        <w:t>Recondicionadora</w:t>
-      </w:r>
-      <w:proofErr w:type="spellEnd"/>
-      <w:r>
-        <w:t xml:space="preserve"> São P</w:t>
+        <w:t xml:space="preserve"> uma visão clara do estoque e da quantidade disponível, aumentar a eficiência e reduzir a sobrecarga dos funcionários. Além disso, contribuirá para a sustentabilidade dos negócios no setor automotivo. À medida que a tecnologia continua a evoluir, é crucial que a Recondicionadora São P</w:t>
       </w:r>
       <w:r>
         <w:t xml:space="preserve">aulo, bem como outras empresas, </w:t>
       </w:r>
       <w:r>
-        <w:t>estejam</w:t>
-      </w:r>
-      <w:proofErr w:type="gramEnd"/>
-      <w:r>
-        <w:t xml:space="preserve"> sempre preparadas para aproveitar as oportunidades que ela oferece, garantindo sua prosperidade em um mercado em constante mudança.</w:t>
+        <w:t>estejam sempre preparadas para aproveitar as oportunidades que ela oferece, garantindo sua prosperidade em um mercado em constante mudança.</w:t>
       </w:r>
     </w:p>
     <w:p>
@@ -9616,31 +9039,7 @@
         <w:pStyle w:val="Standard"/>
       </w:pPr>
       <w:r>
-        <w:t>MENDONÇA, Herbert Garcia de. E-commerce. Revista IPTEC, [</w:t>
-      </w:r>
-      <w:proofErr w:type="spellStart"/>
-      <w:r>
-        <w:t>S.l</w:t>
-      </w:r>
-      <w:proofErr w:type="spellEnd"/>
-      <w:r>
-        <w:t xml:space="preserve">.], v. 4, n. 2, p. 240-251, dec. 2016. ISSN 2318-9851. Disponível </w:t>
-      </w:r>
-      <w:proofErr w:type="gramStart"/>
-      <w:r>
-        <w:t>em:.</w:t>
-      </w:r>
-      <w:proofErr w:type="gramEnd"/>
-      <w:r>
-        <w:t xml:space="preserve"> Acesso em: 06 </w:t>
-      </w:r>
-      <w:proofErr w:type="gramStart"/>
-      <w:r>
-        <w:t>Nov.</w:t>
-      </w:r>
-      <w:proofErr w:type="gramEnd"/>
-      <w:r>
-        <w:t>2018.</w:t>
+        <w:t>MENDONÇA, Herbert Garcia de. E-commerce. Revista IPTEC, [S.l.], v. 4, n. 2, p. 240-251, dec. 2016. ISSN 2318-9851. Disponível em:. Acesso em: 06 Nov.2018.</w:t>
       </w:r>
     </w:p>
     <w:p>
@@ -9734,29 +9133,7 @@
           <w:szCs w:val="20"/>
           <w:shd w:val="clear" w:color="auto" w:fill="FFFFFF"/>
         </w:rPr>
-        <w:t xml:space="preserve">RIBEIRO, </w:t>
-      </w:r>
-      <w:proofErr w:type="spellStart"/>
-      <w:r>
-        <w:rPr>
-          <w:rFonts w:ascii="Arial" w:hAnsi="Arial" w:cs="Arial"/>
-          <w:color w:val="222222"/>
-          <w:sz w:val="20"/>
-          <w:szCs w:val="20"/>
-          <w:shd w:val="clear" w:color="auto" w:fill="FFFFFF"/>
-        </w:rPr>
-        <w:t>Ma</w:t>
-      </w:r>
-      <w:proofErr w:type="spellEnd"/>
-      <w:r>
-        <w:rPr>
-          <w:rFonts w:ascii="Arial" w:hAnsi="Arial" w:cs="Arial"/>
-          <w:color w:val="222222"/>
-          <w:sz w:val="20"/>
-          <w:szCs w:val="20"/>
-          <w:shd w:val="clear" w:color="auto" w:fill="FFFFFF"/>
-        </w:rPr>
-        <w:t xml:space="preserve"> Lore Manica. Artigo de TCC: Procedimentos básicos. </w:t>
+        <w:t>RIBEIRO, Ma Lore Manica. Artigo de TCC: Procedimentos básicos. </w:t>
       </w:r>
       <w:r>
         <w:rPr>
@@ -9801,27 +9178,7 @@
           <w:szCs w:val="20"/>
           <w:shd w:val="clear" w:color="auto" w:fill="FFFFFF"/>
         </w:rPr>
-        <w:t xml:space="preserve">SÁ NETO, </w:t>
-      </w:r>
-      <w:proofErr w:type="spellStart"/>
-      <w:r>
-        <w:rPr>
-          <w:color w:val="222222"/>
-          <w:sz w:val="20"/>
-          <w:szCs w:val="20"/>
-          <w:shd w:val="clear" w:color="auto" w:fill="FFFFFF"/>
-        </w:rPr>
-        <w:t>Laire</w:t>
-      </w:r>
-      <w:proofErr w:type="spellEnd"/>
-      <w:r>
-        <w:rPr>
-          <w:color w:val="222222"/>
-          <w:sz w:val="20"/>
-          <w:szCs w:val="20"/>
-          <w:shd w:val="clear" w:color="auto" w:fill="FFFFFF"/>
-        </w:rPr>
-        <w:t xml:space="preserve"> Rosado de. </w:t>
+        <w:t>SÁ NETO, Laire Rosado de. </w:t>
       </w:r>
       <w:r>
         <w:rPr>
@@ -9832,21 +9189,8 @@
           <w:szCs w:val="20"/>
           <w:shd w:val="clear" w:color="auto" w:fill="FFFFFF"/>
         </w:rPr>
-        <w:t xml:space="preserve">Estudo de viabilidade de mercado para implantação de um e-commerce de peças automotivas: uma pesquisa com clientes da Concessionária Honda </w:t>
-      </w:r>
-      <w:proofErr w:type="spellStart"/>
-      <w:r>
-        <w:rPr>
-          <w:b/>
-          <w:bCs/>
-          <w:color w:val="222222"/>
-          <w:sz w:val="20"/>
-          <w:szCs w:val="20"/>
-          <w:shd w:val="clear" w:color="auto" w:fill="FFFFFF"/>
-        </w:rPr>
-        <w:t>Motoeste</w:t>
-      </w:r>
-      <w:proofErr w:type="spellEnd"/>
+        <w:t>Estudo de viabilidade de mercado para implantação de um e-commerce de peças automotivas: uma pesquisa com clientes da Concessionária Honda Motoeste</w:t>
+      </w:r>
       <w:r>
         <w:rPr>
           <w:color w:val="222222"/>
@@ -9886,27 +9230,7 @@
           <w:szCs w:val="20"/>
           <w:shd w:val="clear" w:color="auto" w:fill="FFFFFF"/>
         </w:rPr>
-        <w:t xml:space="preserve">BRIA, Francesca; MOROZOV, </w:t>
-      </w:r>
-      <w:proofErr w:type="spellStart"/>
-      <w:r>
-        <w:rPr>
-          <w:color w:val="222222"/>
-          <w:sz w:val="20"/>
-          <w:szCs w:val="20"/>
-          <w:shd w:val="clear" w:color="auto" w:fill="FFFFFF"/>
-        </w:rPr>
-        <w:t>Evgeny</w:t>
-      </w:r>
-      <w:proofErr w:type="spellEnd"/>
-      <w:r>
-        <w:rPr>
-          <w:color w:val="222222"/>
-          <w:sz w:val="20"/>
-          <w:szCs w:val="20"/>
-          <w:shd w:val="clear" w:color="auto" w:fill="FFFFFF"/>
-        </w:rPr>
-        <w:t>. </w:t>
+        <w:t>BRIA, Francesca; MOROZOV, Evgeny. </w:t>
       </w:r>
       <w:r>
         <w:rPr>
@@ -9926,27 +9250,7 @@
           <w:szCs w:val="20"/>
           <w:shd w:val="clear" w:color="auto" w:fill="FFFFFF"/>
         </w:rPr>
-        <w:t xml:space="preserve">. </w:t>
-      </w:r>
-      <w:proofErr w:type="spellStart"/>
-      <w:r>
-        <w:rPr>
-          <w:color w:val="222222"/>
-          <w:sz w:val="20"/>
-          <w:szCs w:val="20"/>
-          <w:shd w:val="clear" w:color="auto" w:fill="FFFFFF"/>
-        </w:rPr>
-        <w:t>Ubu</w:t>
-      </w:r>
-      <w:proofErr w:type="spellEnd"/>
-      <w:r>
-        <w:rPr>
-          <w:color w:val="222222"/>
-          <w:sz w:val="20"/>
-          <w:szCs w:val="20"/>
-          <w:shd w:val="clear" w:color="auto" w:fill="FFFFFF"/>
-        </w:rPr>
-        <w:t xml:space="preserve"> Editora, 2020.</w:t>
+        <w:t>. Ubu Editora, 2020.</w:t>
       </w:r>
     </w:p>
     <w:p>
@@ -9997,7 +9301,6 @@
         </w:rPr>
         <w:t xml:space="preserve"> (pp. 45-50). </w:t>
       </w:r>
-      <w:proofErr w:type="spellStart"/>
       <w:r>
         <w:rPr>
           <w:color w:val="222222"/>
@@ -10006,40 +9309,7 @@
           <w:shd w:val="clear" w:color="auto" w:fill="FFFFFF"/>
           <w:lang w:val="en-US"/>
         </w:rPr>
-        <w:t>Editora</w:t>
-      </w:r>
-      <w:proofErr w:type="spellEnd"/>
-      <w:r>
-        <w:rPr>
-          <w:color w:val="222222"/>
-          <w:sz w:val="20"/>
-          <w:szCs w:val="20"/>
-          <w:shd w:val="clear" w:color="auto" w:fill="FFFFFF"/>
-          <w:lang w:val="en-US"/>
-        </w:rPr>
-        <w:t xml:space="preserve"> </w:t>
-      </w:r>
-      <w:proofErr w:type="spellStart"/>
-      <w:r>
-        <w:rPr>
-          <w:color w:val="222222"/>
-          <w:sz w:val="20"/>
-          <w:szCs w:val="20"/>
-          <w:shd w:val="clear" w:color="auto" w:fill="FFFFFF"/>
-          <w:lang w:val="en-US"/>
-        </w:rPr>
-        <w:t>TechPress</w:t>
-      </w:r>
-      <w:proofErr w:type="spellEnd"/>
-      <w:r>
-        <w:rPr>
-          <w:color w:val="222222"/>
-          <w:sz w:val="20"/>
-          <w:szCs w:val="20"/>
-          <w:shd w:val="clear" w:color="auto" w:fill="FFFFFF"/>
-          <w:lang w:val="en-US"/>
-        </w:rPr>
-        <w:t>.</w:t>
+        <w:t>Editora TechPress.</w:t>
       </w:r>
     </w:p>
     <w:p>
@@ -10070,7 +9340,6 @@
         </w:rPr>
         <w:t xml:space="preserve">Berners-Lee, T. (1991). </w:t>
       </w:r>
-      <w:proofErr w:type="spellStart"/>
       <w:r>
         <w:rPr>
           <w:b/>
@@ -10079,40 +9348,7 @@
           <w:szCs w:val="22"/>
           <w:lang w:val="en-US"/>
         </w:rPr>
-        <w:t>WorldWideWeb</w:t>
-      </w:r>
-      <w:proofErr w:type="spellEnd"/>
-      <w:r>
-        <w:rPr>
-          <w:b/>
-          <w:color w:val="000000"/>
-          <w:sz w:val="22"/>
-          <w:szCs w:val="22"/>
-          <w:lang w:val="en-US"/>
-        </w:rPr>
-        <w:t xml:space="preserve">: Proposal for a </w:t>
-      </w:r>
-      <w:proofErr w:type="spellStart"/>
-      <w:r>
-        <w:rPr>
-          <w:b/>
-          <w:color w:val="000000"/>
-          <w:sz w:val="22"/>
-          <w:szCs w:val="22"/>
-          <w:lang w:val="en-US"/>
-        </w:rPr>
-        <w:t>HyperText</w:t>
-      </w:r>
-      <w:proofErr w:type="spellEnd"/>
-      <w:r>
-        <w:rPr>
-          <w:b/>
-          <w:color w:val="000000"/>
-          <w:sz w:val="22"/>
-          <w:szCs w:val="22"/>
-          <w:lang w:val="en-US"/>
-        </w:rPr>
-        <w:t xml:space="preserve"> Project</w:t>
+        <w:t>WorldWideWeb: Proposal for a HyperText Project</w:t>
       </w:r>
       <w:r>
         <w:rPr>
@@ -10143,7 +9379,6 @@
           <w:lang w:val="en-US"/>
         </w:rPr>
       </w:pPr>
-      <w:proofErr w:type="spellStart"/>
       <w:r>
         <w:rPr>
           <w:color w:val="000000"/>
@@ -10151,57 +9386,7 @@
           <w:szCs w:val="22"/>
           <w:lang w:val="en-US"/>
         </w:rPr>
-        <w:t>Håkon</w:t>
-      </w:r>
-      <w:proofErr w:type="spellEnd"/>
-      <w:r>
-        <w:rPr>
-          <w:color w:val="000000"/>
-          <w:sz w:val="22"/>
-          <w:szCs w:val="22"/>
-          <w:lang w:val="en-US"/>
-        </w:rPr>
-        <w:t xml:space="preserve"> </w:t>
-      </w:r>
-      <w:proofErr w:type="spellStart"/>
-      <w:r>
-        <w:rPr>
-          <w:color w:val="000000"/>
-          <w:sz w:val="22"/>
-          <w:szCs w:val="22"/>
-          <w:lang w:val="en-US"/>
-        </w:rPr>
-        <w:t>Wium</w:t>
-      </w:r>
-      <w:proofErr w:type="spellEnd"/>
-      <w:r>
-        <w:rPr>
-          <w:color w:val="000000"/>
-          <w:sz w:val="22"/>
-          <w:szCs w:val="22"/>
-          <w:lang w:val="en-US"/>
-        </w:rPr>
-        <w:t xml:space="preserve"> Lie &amp; Bert </w:t>
-      </w:r>
-      <w:proofErr w:type="spellStart"/>
-      <w:r>
-        <w:rPr>
-          <w:color w:val="000000"/>
-          <w:sz w:val="22"/>
-          <w:szCs w:val="22"/>
-          <w:lang w:val="en-US"/>
-        </w:rPr>
-        <w:t>Bos</w:t>
-      </w:r>
-      <w:proofErr w:type="spellEnd"/>
-      <w:r>
-        <w:rPr>
-          <w:color w:val="000000"/>
-          <w:sz w:val="22"/>
-          <w:szCs w:val="22"/>
-          <w:lang w:val="en-US"/>
-        </w:rPr>
-        <w:t xml:space="preserve">. (1996). </w:t>
+        <w:t xml:space="preserve">Håkon Wium Lie &amp; Bert Bos. (1996). </w:t>
       </w:r>
       <w:r>
         <w:rPr>
@@ -10249,49 +9434,17 @@
           <w:szCs w:val="22"/>
           <w:lang w:val="en-US"/>
         </w:rPr>
-        <w:t xml:space="preserve">Brendan </w:t>
-      </w:r>
-      <w:proofErr w:type="spellStart"/>
-      <w:r>
-        <w:rPr>
+        <w:t xml:space="preserve">Brendan Eich. (1995). </w:t>
+      </w:r>
+      <w:r>
+        <w:rPr>
+          <w:b/>
           <w:color w:val="000000"/>
           <w:sz w:val="22"/>
           <w:szCs w:val="22"/>
           <w:lang w:val="en-US"/>
         </w:rPr>
-        <w:t>Eich</w:t>
-      </w:r>
-      <w:proofErr w:type="spellEnd"/>
-      <w:r>
-        <w:rPr>
-          <w:color w:val="000000"/>
-          <w:sz w:val="22"/>
-          <w:szCs w:val="22"/>
-          <w:lang w:val="en-US"/>
-        </w:rPr>
-        <w:t xml:space="preserve">. (1995). </w:t>
-      </w:r>
-      <w:proofErr w:type="spellStart"/>
-      <w:r>
-        <w:rPr>
-          <w:b/>
-          <w:color w:val="000000"/>
-          <w:sz w:val="22"/>
-          <w:szCs w:val="22"/>
-          <w:lang w:val="en-US"/>
-        </w:rPr>
-        <w:t>LiveScript</w:t>
-      </w:r>
-      <w:proofErr w:type="spellEnd"/>
-      <w:r>
-        <w:rPr>
-          <w:b/>
-          <w:color w:val="000000"/>
-          <w:sz w:val="22"/>
-          <w:szCs w:val="22"/>
-          <w:lang w:val="en-US"/>
-        </w:rPr>
-        <w:t xml:space="preserve"> to JavaScript: The Journey of a Name</w:t>
+        <w:t>LiveScript to JavaScript: The Journey of a Name</w:t>
       </w:r>
       <w:r>
         <w:rPr>
@@ -10331,7 +9484,6 @@
           <w:lang w:val="en-US"/>
         </w:rPr>
       </w:pPr>
-      <w:proofErr w:type="spellStart"/>
       <w:r>
         <w:rPr>
           <w:color w:val="000000"/>
@@ -10339,91 +9491,17 @@
           <w:szCs w:val="22"/>
           <w:lang w:val="en-US"/>
         </w:rPr>
-        <w:t>Rasmus</w:t>
-      </w:r>
-      <w:proofErr w:type="spellEnd"/>
-      <w:r>
-        <w:rPr>
+        <w:t xml:space="preserve">Rasmus Lerdorf. (1995). </w:t>
+      </w:r>
+      <w:r>
+        <w:rPr>
+          <w:b/>
           <w:color w:val="000000"/>
           <w:sz w:val="22"/>
           <w:szCs w:val="22"/>
           <w:lang w:val="en-US"/>
         </w:rPr>
-        <w:t xml:space="preserve"> </w:t>
-      </w:r>
-      <w:proofErr w:type="spellStart"/>
-      <w:r>
-        <w:rPr>
-          <w:color w:val="000000"/>
-          <w:sz w:val="22"/>
-          <w:szCs w:val="22"/>
-          <w:lang w:val="en-US"/>
-        </w:rPr>
-        <w:t>Lerdorf</w:t>
-      </w:r>
-      <w:proofErr w:type="spellEnd"/>
-      <w:r>
-        <w:rPr>
-          <w:color w:val="000000"/>
-          <w:sz w:val="22"/>
-          <w:szCs w:val="22"/>
-          <w:lang w:val="en-US"/>
-        </w:rPr>
-        <w:t xml:space="preserve">. (1995). </w:t>
-      </w:r>
-      <w:r>
-        <w:rPr>
-          <w:b/>
-          <w:color w:val="000000"/>
-          <w:sz w:val="22"/>
-          <w:szCs w:val="22"/>
-          <w:lang w:val="en-US"/>
-        </w:rPr>
-        <w:t xml:space="preserve">Personal Home Page Tools. </w:t>
-      </w:r>
-      <w:proofErr w:type="spellStart"/>
-      <w:r>
-        <w:rPr>
-          <w:b/>
-          <w:color w:val="000000"/>
-          <w:sz w:val="22"/>
-          <w:szCs w:val="22"/>
-          <w:lang w:val="en-US"/>
-        </w:rPr>
-        <w:t>Rasmus</w:t>
-      </w:r>
-      <w:proofErr w:type="spellEnd"/>
-      <w:r>
-        <w:rPr>
-          <w:b/>
-          <w:color w:val="000000"/>
-          <w:sz w:val="22"/>
-          <w:szCs w:val="22"/>
-          <w:lang w:val="en-US"/>
-        </w:rPr>
-        <w:t xml:space="preserve"> </w:t>
-      </w:r>
-      <w:proofErr w:type="spellStart"/>
-      <w:r>
-        <w:rPr>
-          <w:b/>
-          <w:color w:val="000000"/>
-          <w:sz w:val="22"/>
-          <w:szCs w:val="22"/>
-          <w:lang w:val="en-US"/>
-        </w:rPr>
-        <w:t>Lerdorf's</w:t>
-      </w:r>
-      <w:proofErr w:type="spellEnd"/>
-      <w:r>
-        <w:rPr>
-          <w:b/>
-          <w:color w:val="000000"/>
-          <w:sz w:val="22"/>
-          <w:szCs w:val="22"/>
-          <w:lang w:val="en-US"/>
-        </w:rPr>
-        <w:t xml:space="preserve"> website.</w:t>
+        <w:t>Personal Home Page Tools. Rasmus Lerdorf's website.</w:t>
       </w:r>
     </w:p>
     <w:p>
@@ -10452,47 +9530,7 @@
           <w:szCs w:val="22"/>
           <w:lang w:val="en-US"/>
         </w:rPr>
-        <w:t xml:space="preserve">Michael </w:t>
-      </w:r>
-      <w:proofErr w:type="spellStart"/>
-      <w:r>
-        <w:rPr>
-          <w:color w:val="000000"/>
-          <w:sz w:val="22"/>
-          <w:szCs w:val="22"/>
-          <w:lang w:val="en-US"/>
-        </w:rPr>
-        <w:t>Widenius</w:t>
-      </w:r>
-      <w:proofErr w:type="spellEnd"/>
-      <w:r>
-        <w:rPr>
-          <w:color w:val="000000"/>
-          <w:sz w:val="22"/>
-          <w:szCs w:val="22"/>
-          <w:lang w:val="en-US"/>
-        </w:rPr>
-        <w:t xml:space="preserve">, David </w:t>
-      </w:r>
-      <w:proofErr w:type="spellStart"/>
-      <w:r>
-        <w:rPr>
-          <w:color w:val="000000"/>
-          <w:sz w:val="22"/>
-          <w:szCs w:val="22"/>
-          <w:lang w:val="en-US"/>
-        </w:rPr>
-        <w:t>Axmark</w:t>
-      </w:r>
-      <w:proofErr w:type="spellEnd"/>
-      <w:r>
-        <w:rPr>
-          <w:color w:val="000000"/>
-          <w:sz w:val="22"/>
-          <w:szCs w:val="22"/>
-          <w:lang w:val="en-US"/>
-        </w:rPr>
-        <w:t xml:space="preserve">, e Allan Larsson. (1995). </w:t>
+        <w:t xml:space="preserve">Michael Widenius, David Axmark, e Allan Larsson. (1995). </w:t>
       </w:r>
       <w:r>
         <w:rPr>
@@ -10575,25 +9613,7 @@
           <w:sz w:val="22"/>
           <w:szCs w:val="22"/>
         </w:rPr>
-        <w:t xml:space="preserve">Apache </w:t>
-      </w:r>
-      <w:proofErr w:type="spellStart"/>
-      <w:r>
-        <w:rPr>
-          <w:color w:val="000000"/>
-          <w:sz w:val="22"/>
-          <w:szCs w:val="22"/>
-        </w:rPr>
-        <w:t>Friends</w:t>
-      </w:r>
-      <w:proofErr w:type="spellEnd"/>
-      <w:r>
-        <w:rPr>
-          <w:color w:val="000000"/>
-          <w:sz w:val="22"/>
-          <w:szCs w:val="22"/>
-        </w:rPr>
-        <w:t xml:space="preserve"> website.</w:t>
+        <w:t>Apache Friends website.</w:t>
       </w:r>
     </w:p>
     <w:p>
@@ -10654,45 +9674,15 @@
           <w:sz w:val="22"/>
           <w:szCs w:val="22"/>
         </w:rPr>
-        <w:t xml:space="preserve">é </w:t>
-      </w:r>
-      <w:proofErr w:type="gramStart"/>
-      <w:r>
-        <w:rPr>
-          <w:b/>
-          <w:color w:val="000000"/>
-          <w:sz w:val="22"/>
-          <w:szCs w:val="22"/>
-        </w:rPr>
-        <w:t>HTML?.</w:t>
-      </w:r>
-      <w:proofErr w:type="gramEnd"/>
-      <w:r>
-        <w:rPr>
-          <w:b/>
-          <w:color w:val="000000"/>
-          <w:sz w:val="22"/>
-          <w:szCs w:val="22"/>
-        </w:rPr>
-        <w:t xml:space="preserve"> </w:t>
-      </w:r>
-      <w:proofErr w:type="spellStart"/>
-      <w:r>
-        <w:rPr>
-          <w:color w:val="000000"/>
-          <w:sz w:val="22"/>
-          <w:szCs w:val="22"/>
-        </w:rPr>
-        <w:t>Tera</w:t>
-      </w:r>
-      <w:proofErr w:type="spellEnd"/>
-      <w:r>
-        <w:rPr>
-          <w:color w:val="000000"/>
-          <w:sz w:val="22"/>
-          <w:szCs w:val="22"/>
-        </w:rPr>
-        <w:t xml:space="preserve"> Blog (2019).</w:t>
+        <w:t xml:space="preserve">é HTML?. </w:t>
+      </w:r>
+      <w:r>
+        <w:rPr>
+          <w:color w:val="000000"/>
+          <w:sz w:val="22"/>
+          <w:szCs w:val="22"/>
+        </w:rPr>
+        <w:t>Tera Blog (2019).</w:t>
       </w:r>
     </w:p>
     <w:p>
@@ -10778,29 +9768,7 @@
           <w:szCs w:val="20"/>
           <w:shd w:val="clear" w:color="auto" w:fill="FFFFFF"/>
         </w:rPr>
-        <w:t xml:space="preserve">Abordagem de desenvolvimento utilizando </w:t>
-      </w:r>
-      <w:proofErr w:type="spellStart"/>
-      <w:r>
-        <w:rPr>
-          <w:b/>
-          <w:color w:val="222222"/>
-          <w:sz w:val="22"/>
-          <w:szCs w:val="20"/>
-          <w:shd w:val="clear" w:color="auto" w:fill="FFFFFF"/>
-        </w:rPr>
-        <w:t>JavaScript</w:t>
-      </w:r>
-      <w:proofErr w:type="spellEnd"/>
-      <w:r>
-        <w:rPr>
-          <w:b/>
-          <w:color w:val="222222"/>
-          <w:sz w:val="22"/>
-          <w:szCs w:val="20"/>
-          <w:shd w:val="clear" w:color="auto" w:fill="FFFFFF"/>
-        </w:rPr>
-        <w:t xml:space="preserve"> Isomórfico</w:t>
+        <w:t>Abordagem de desenvolvimento utilizando JavaScript Isomórfico</w:t>
       </w:r>
       <w:r>
         <w:rPr>
@@ -11058,7 +10026,6 @@
         </w:rPr>
         <w:t>AZEVEDO JUNIOR, Delmir Peixoto de; CAMPOS, Renato de. Definição de requisitos de software baseada numa arquitetura de modelagem de negócios. </w:t>
       </w:r>
-      <w:proofErr w:type="spellStart"/>
       <w:r>
         <w:rPr>
           <w:b/>
@@ -11070,7 +10037,6 @@
         </w:rPr>
         <w:t>Production</w:t>
       </w:r>
-      <w:proofErr w:type="spellEnd"/>
       <w:r>
         <w:rPr>
           <w:color w:val="222222"/>
@@ -11109,7 +10075,6 @@
         </w:rPr>
         <w:t>FIGUEIREDO, Eduardo. Requisitos funcionais e requisitos não funcionais. </w:t>
       </w:r>
-      <w:proofErr w:type="spellStart"/>
       <w:r>
         <w:rPr>
           <w:b/>
@@ -11119,57 +10084,8 @@
           <w:szCs w:val="20"/>
           <w:shd w:val="clear" w:color="auto" w:fill="FFFFFF"/>
         </w:rPr>
-        <w:t>Icex</w:t>
-      </w:r>
-      <w:proofErr w:type="spellEnd"/>
-      <w:r>
-        <w:rPr>
-          <w:b/>
-          <w:bCs/>
-          <w:color w:val="222222"/>
-          <w:sz w:val="20"/>
-          <w:szCs w:val="20"/>
-          <w:shd w:val="clear" w:color="auto" w:fill="FFFFFF"/>
-        </w:rPr>
-        <w:t xml:space="preserve">, </w:t>
-      </w:r>
-      <w:proofErr w:type="spellStart"/>
-      <w:r>
-        <w:rPr>
-          <w:b/>
-          <w:bCs/>
-          <w:color w:val="222222"/>
-          <w:sz w:val="20"/>
-          <w:szCs w:val="20"/>
-          <w:shd w:val="clear" w:color="auto" w:fill="FFFFFF"/>
-        </w:rPr>
-        <w:t>Dcc</w:t>
-      </w:r>
-      <w:proofErr w:type="spellEnd"/>
-      <w:r>
-        <w:rPr>
-          <w:b/>
-          <w:bCs/>
-          <w:color w:val="222222"/>
-          <w:sz w:val="20"/>
-          <w:szCs w:val="20"/>
-          <w:shd w:val="clear" w:color="auto" w:fill="FFFFFF"/>
-        </w:rPr>
-        <w:t>/</w:t>
-      </w:r>
-      <w:proofErr w:type="spellStart"/>
-      <w:r>
-        <w:rPr>
-          <w:b/>
-          <w:bCs/>
-          <w:color w:val="222222"/>
-          <w:sz w:val="20"/>
-          <w:szCs w:val="20"/>
-          <w:shd w:val="clear" w:color="auto" w:fill="FFFFFF"/>
-        </w:rPr>
-        <w:t>Ufmg</w:t>
-      </w:r>
-      <w:proofErr w:type="spellEnd"/>
+        <w:t>Icex, Dcc/Ufmg</w:t>
+      </w:r>
       <w:r>
         <w:rPr>
           <w:color w:val="222222"/>
@@ -11253,27 +10169,7 @@
           <w:szCs w:val="20"/>
           <w:shd w:val="clear" w:color="auto" w:fill="FFFFFF"/>
         </w:rPr>
-        <w:t xml:space="preserve">MATOS, Jussara Pimenta; MELNIKOFF, Selma </w:t>
-      </w:r>
-      <w:proofErr w:type="spellStart"/>
-      <w:r>
-        <w:rPr>
-          <w:color w:val="222222"/>
-          <w:sz w:val="20"/>
-          <w:szCs w:val="20"/>
-          <w:shd w:val="clear" w:color="auto" w:fill="FFFFFF"/>
-        </w:rPr>
-        <w:t>Shin</w:t>
-      </w:r>
-      <w:proofErr w:type="spellEnd"/>
-      <w:r>
-        <w:rPr>
-          <w:color w:val="222222"/>
-          <w:sz w:val="20"/>
-          <w:szCs w:val="20"/>
-          <w:shd w:val="clear" w:color="auto" w:fill="FFFFFF"/>
-        </w:rPr>
-        <w:t xml:space="preserve"> Shimizu. Um processo para extração de requisitos baseado nos conceitos e casos de uso e de entidade e relacionamento. 1999.</w:t>
+        <w:t>MATOS, Jussara Pimenta; MELNIKOFF, Selma Shin Shimizu. Um processo para extração de requisitos baseado nos conceitos e casos de uso e de entidade e relacionamento. 1999.</w:t>
       </w:r>
     </w:p>
     <w:p>
@@ -11303,27 +10199,7 @@
           <w:szCs w:val="20"/>
           <w:shd w:val="clear" w:color="auto" w:fill="FFFFFF"/>
         </w:rPr>
-        <w:t xml:space="preserve">BARBOSA, Eduardo Pinto et al. </w:t>
-      </w:r>
-      <w:proofErr w:type="spellStart"/>
-      <w:r>
-        <w:rPr>
-          <w:color w:val="222222"/>
-          <w:sz w:val="20"/>
-          <w:szCs w:val="20"/>
-          <w:shd w:val="clear" w:color="auto" w:fill="FFFFFF"/>
-        </w:rPr>
-        <w:t>ThreeDs</w:t>
-      </w:r>
-      <w:proofErr w:type="spellEnd"/>
-      <w:r>
-        <w:rPr>
-          <w:color w:val="222222"/>
-          <w:sz w:val="20"/>
-          <w:szCs w:val="20"/>
-          <w:shd w:val="clear" w:color="auto" w:fill="FFFFFF"/>
-        </w:rPr>
-        <w:t>-Proposta de Ferramenta de Dicionário de Dados para Modelagem e Projeto de Bancos de Dados. </w:t>
+        <w:t>BARBOSA, Eduardo Pinto et al. ThreeDs-Proposta de Ferramenta de Dicionário de Dados para Modelagem e Projeto de Bancos de Dados. </w:t>
       </w:r>
       <w:r>
         <w:rPr>
@@ -11371,47 +10247,7 @@
           <w:szCs w:val="20"/>
           <w:shd w:val="clear" w:color="auto" w:fill="FFFFFF"/>
         </w:rPr>
-        <w:t xml:space="preserve">JÚNIOR, </w:t>
-      </w:r>
-      <w:proofErr w:type="spellStart"/>
-      <w:r>
-        <w:rPr>
-          <w:color w:val="222222"/>
-          <w:sz w:val="20"/>
-          <w:szCs w:val="20"/>
-          <w:shd w:val="clear" w:color="auto" w:fill="FFFFFF"/>
-        </w:rPr>
-        <w:t>Edwar</w:t>
-      </w:r>
-      <w:proofErr w:type="spellEnd"/>
-      <w:r>
-        <w:rPr>
-          <w:color w:val="222222"/>
-          <w:sz w:val="20"/>
-          <w:szCs w:val="20"/>
-          <w:shd w:val="clear" w:color="auto" w:fill="FFFFFF"/>
-        </w:rPr>
-        <w:t xml:space="preserve"> </w:t>
-      </w:r>
-      <w:proofErr w:type="spellStart"/>
-      <w:r>
-        <w:rPr>
-          <w:color w:val="222222"/>
-          <w:sz w:val="20"/>
-          <w:szCs w:val="20"/>
-          <w:shd w:val="clear" w:color="auto" w:fill="FFFFFF"/>
-        </w:rPr>
-        <w:t>Saliba</w:t>
-      </w:r>
-      <w:proofErr w:type="spellEnd"/>
-      <w:r>
-        <w:rPr>
-          <w:color w:val="222222"/>
-          <w:sz w:val="20"/>
-          <w:szCs w:val="20"/>
-          <w:shd w:val="clear" w:color="auto" w:fill="FFFFFF"/>
-        </w:rPr>
-        <w:t>. Diagrama de Caso de Uso. 2020.</w:t>
+        <w:t>JÚNIOR, Edwar Saliba. Diagrama de Caso de Uso. 2020.</w:t>
       </w:r>
     </w:p>
     <w:p>
@@ -11467,27 +10303,7 @@
           <w:szCs w:val="20"/>
           <w:shd w:val="clear" w:color="auto" w:fill="FFFFFF"/>
         </w:rPr>
-        <w:t xml:space="preserve">DE ALVARENGA, Ivan Fontainha et al. Diagrama de </w:t>
-      </w:r>
-      <w:proofErr w:type="spellStart"/>
-      <w:r>
-        <w:rPr>
-          <w:color w:val="222222"/>
-          <w:sz w:val="20"/>
-          <w:szCs w:val="20"/>
-          <w:shd w:val="clear" w:color="auto" w:fill="FFFFFF"/>
-        </w:rPr>
-        <w:t>Sequencia</w:t>
-      </w:r>
-      <w:proofErr w:type="spellEnd"/>
-      <w:r>
-        <w:rPr>
-          <w:color w:val="222222"/>
-          <w:sz w:val="20"/>
-          <w:szCs w:val="20"/>
-          <w:shd w:val="clear" w:color="auto" w:fill="FFFFFF"/>
-        </w:rPr>
-        <w:t>. 2011.</w:t>
+        <w:t>DE ALVARENGA, Ivan Fontainha et al. Diagrama de Sequencia. 2011.</w:t>
       </w:r>
     </w:p>
     <w:p>
@@ -11514,32 +10330,12 @@
           <w:szCs w:val="20"/>
           <w:shd w:val="clear" w:color="auto" w:fill="FFFFFF"/>
         </w:rPr>
-        <w:t xml:space="preserve">MURTA, Leonardo </w:t>
-      </w:r>
-      <w:proofErr w:type="spellStart"/>
-      <w:r>
-        <w:rPr>
-          <w:color w:val="222222"/>
-          <w:sz w:val="20"/>
-          <w:szCs w:val="20"/>
-          <w:shd w:val="clear" w:color="auto" w:fill="FFFFFF"/>
-        </w:rPr>
-        <w:t>Gresta</w:t>
-      </w:r>
-      <w:proofErr w:type="spellEnd"/>
-      <w:r>
-        <w:rPr>
-          <w:color w:val="222222"/>
-          <w:sz w:val="20"/>
-          <w:szCs w:val="20"/>
-          <w:shd w:val="clear" w:color="auto" w:fill="FFFFFF"/>
-        </w:rPr>
-        <w:t xml:space="preserve"> Paulino. Diagrama de Atividades. (2010).</w:t>
+        <w:t>MURTA, Leonardo Gresta Paulino. Diagrama de Atividades. (2010).</w:t>
       </w:r>
     </w:p>
     <w:sectPr>
-      <w:headerReference w:type="default" r:id="rId26"/>
-      <w:footerReference w:type="default" r:id="rId27"/>
+      <w:headerReference w:type="default" r:id="rId23"/>
+      <w:footerReference w:type="default" r:id="rId24"/>
       <w:pgSz w:w="11906" w:h="16838"/>
       <w:pgMar w:top="1701" w:right="1134" w:bottom="1661" w:left="1701" w:header="794" w:footer="0" w:gutter="0"/>
       <w:pgNumType w:start="1"/>
@@ -11655,25 +10451,7 @@
           <w:sz w:val="16"/>
           <w:szCs w:val="16"/>
         </w:rPr>
-        <w:t xml:space="preserve"> pela </w:t>
-      </w:r>
-      <w:proofErr w:type="spellStart"/>
-      <w:r>
-        <w:rPr>
-          <w:color w:val="000000"/>
-          <w:sz w:val="16"/>
-          <w:szCs w:val="16"/>
-        </w:rPr>
-        <w:t>FioCruz</w:t>
-      </w:r>
-      <w:proofErr w:type="spellEnd"/>
-      <w:r>
-        <w:rPr>
-          <w:color w:val="000000"/>
-          <w:sz w:val="16"/>
-          <w:szCs w:val="16"/>
-        </w:rPr>
-        <w:t xml:space="preserve"> – Fundação Osvaldo Cruz. Especialista em tecnologias da Informação pela UNIVEL – União Educacional de Cascavel. Pedagoga formada pela UNIPAR – Universidade Paranaense. Professora do núcleo técnico do Estado do Paraná – Ensino médio técnico.</w:t>
+        <w:t xml:space="preserve"> pela FioCruz – Fundação Osvaldo Cruz. Especialista em tecnologias da Informação pela UNIVEL – União Educacional de Cascavel. Pedagoga formada pela UNIPAR – Universidade Paranaense. Professora do núcleo técnico do Estado do Paraná – Ensino médio técnico.</w:t>
       </w:r>
     </w:p>
     <w:p>
@@ -11779,7 +10557,7 @@
         <w:noProof/>
         <w:color w:val="000000"/>
       </w:rPr>
-      <w:t>40</w:t>
+      <w:t>32</w:t>
     </w:r>
     <w:r>
       <w:rPr>
@@ -14606,7 +13384,7 @@
 </file>
 
 <file path=customXml/itemProps2.xml><?xml version="1.0" encoding="utf-8"?>
-<ds:datastoreItem xmlns:ds="http://schemas.openxmlformats.org/officeDocument/2006/customXml" ds:itemID="{EF43EF39-30EE-4C91-B687-6728E1AF5661}">
+<ds:datastoreItem xmlns:ds="http://schemas.openxmlformats.org/officeDocument/2006/customXml" ds:itemID="{67C6BF56-A296-4415-BB7D-A506545731F6}">
   <ds:schemaRefs>
     <ds:schemaRef ds:uri="http://schemas.openxmlformats.org/officeDocument/2006/bibliography"/>
   </ds:schemaRefs>

</xml_diff>